<commit_message>
Feat: prepared format for Redes de Computadoras
</commit_message>
<xml_diff>
--- a/Redes de Computadoras.docx
+++ b/Redes de Computadoras.docx
@@ -1,13 +1,163 @@
 
 <file path=word/document.xml><?xml version="1.0" encoding="utf-8"?>
-<w:document xmlns:wpc="http://schemas.microsoft.com/office/word/2010/wordprocessingCanvas" xmlns:cx="http://schemas.microsoft.com/office/drawing/2014/chartex" xmlns:cx1="http://schemas.microsoft.com/office/drawing/2015/9/8/chartex" xmlns:cx2="http://schemas.microsoft.com/office/drawing/2015/10/21/chartex" xmlns:cx3="http://schemas.microsoft.com/office/drawing/2016/5/9/chartex" xmlns:cx4="http://schemas.microsoft.com/office/drawing/2016/5/10/chartex" xmlns:cx5="http://schemas.microsoft.com/office/drawing/2016/5/11/chartex" xmlns:cx6="http://schemas.microsoft.com/office/drawing/2016/5/12/chartex" xmlns:cx7="http://schemas.microsoft.com/office/drawing/2016/5/13/chartex" xmlns:cx8="http://schemas.microsoft.com/office/drawing/2016/5/14/chartex" xmlns:mc="http://schemas.openxmlformats.org/markup-compatibility/2006" xmlns:aink="http://schemas.microsoft.com/office/drawing/2016/ink" xmlns:am3d="http://schemas.microsoft.com/office/drawing/2017/model3d" xmlns:o="urn:schemas-microsoft-com:office:office" xmlns:r="http://schemas.openxmlformats.org/officeDocument/2006/relationships" xmlns:m="http://schemas.openxmlformats.org/officeDocument/2006/math" xmlns:v="urn:schemas-microsoft-com:vml" xmlns:wp14="http://schemas.microsoft.com/office/word/2010/wordprocessingDrawing" xmlns:wp="http://schemas.openxmlformats.org/drawingml/2006/wordprocessingDrawing" xmlns:w10="urn:schemas-microsoft-com:office:word" xmlns:w="http://schemas.openxmlformats.org/wordprocessingml/2006/main" xmlns:w14="http://schemas.microsoft.com/office/word/2010/wordml" xmlns:w15="http://schemas.microsoft.com/office/word/2012/wordml" xmlns:w16cex="http://schemas.microsoft.com/office/word/2018/wordml/cex" xmlns:w16cid="http://schemas.microsoft.com/office/word/2016/wordml/cid" xmlns:w16="http://schemas.microsoft.com/office/word/2018/wordml" xmlns:w16sdtdh="http://schemas.microsoft.com/office/word/2020/wordml/sdtdatahash" xmlns:w16se="http://schemas.microsoft.com/office/word/2015/wordml/symex" xmlns:wpg="http://schemas.microsoft.com/office/word/2010/wordprocessingGroup" xmlns:wpi="http://schemas.microsoft.com/office/word/2010/wordprocessingInk" xmlns:wne="http://schemas.microsoft.com/office/word/2006/wordml" xmlns:wps="http://schemas.microsoft.com/office/word/2010/wordprocessingShape" mc:Ignorable="w14 w15 w16se w16cid w16 w16cex w16sdtdh wp14">
+<w:document xmlns:wpc="http://schemas.microsoft.com/office/word/2010/wordprocessingCanvas" xmlns:cx="http://schemas.microsoft.com/office/drawing/2014/chartex" xmlns:cx1="http://schemas.microsoft.com/office/drawing/2015/9/8/chartex" xmlns:cx2="http://schemas.microsoft.com/office/drawing/2015/10/21/chartex" xmlns:cx3="http://schemas.microsoft.com/office/drawing/2016/5/9/chartex" xmlns:cx4="http://schemas.microsoft.com/office/drawing/2016/5/10/chartex" xmlns:cx5="http://schemas.microsoft.com/office/drawing/2016/5/11/chartex" xmlns:cx6="http://schemas.microsoft.com/office/drawing/2016/5/12/chartex" xmlns:cx7="http://schemas.microsoft.com/office/drawing/2016/5/13/chartex" xmlns:cx8="http://schemas.microsoft.com/office/drawing/2016/5/14/chartex" xmlns:mc="http://schemas.openxmlformats.org/markup-compatibility/2006" xmlns:aink="http://schemas.microsoft.com/office/drawing/2016/ink" xmlns:am3d="http://schemas.microsoft.com/office/drawing/2017/model3d" xmlns:o="urn:schemas-microsoft-com:office:office" xmlns:oel="http://schemas.microsoft.com/office/2019/extlst" xmlns:r="http://schemas.openxmlformats.org/officeDocument/2006/relationships" xmlns:m="http://schemas.openxmlformats.org/officeDocument/2006/math" xmlns:v="urn:schemas-microsoft-com:vml" xmlns:wp14="http://schemas.microsoft.com/office/word/2010/wordprocessingDrawing" xmlns:wp="http://schemas.openxmlformats.org/drawingml/2006/wordprocessingDrawing" xmlns:w10="urn:schemas-microsoft-com:office:word" xmlns:w="http://schemas.openxmlformats.org/wordprocessingml/2006/main" xmlns:w14="http://schemas.microsoft.com/office/word/2010/wordml" xmlns:w15="http://schemas.microsoft.com/office/word/2012/wordml" xmlns:w16cex="http://schemas.microsoft.com/office/word/2018/wordml/cex" xmlns:w16cid="http://schemas.microsoft.com/office/word/2016/wordml/cid" xmlns:w16="http://schemas.microsoft.com/office/word/2018/wordml" xmlns:w16du="http://schemas.microsoft.com/office/word/2023/wordml/word16du" xmlns:w16sdtdh="http://schemas.microsoft.com/office/word/2020/wordml/sdtdatahash" xmlns:w16sdtfl="http://schemas.microsoft.com/office/word/2024/wordml/sdtformatlock" xmlns:w16se="http://schemas.microsoft.com/office/word/2015/wordml/symex" xmlns:wpg="http://schemas.microsoft.com/office/word/2010/wordprocessingGroup" xmlns:wpi="http://schemas.microsoft.com/office/word/2010/wordprocessingInk" xmlns:wne="http://schemas.microsoft.com/office/word/2006/wordml" xmlns:wps="http://schemas.microsoft.com/office/word/2010/wordprocessingShape" mc:Ignorable="w14 w15 w16se w16cid w16 w16cex w16sdtdh w16sdtfl w16du wp14">
   <w:background w:color="F9F9F9"/>
   <w:body>
     <w:p>
       <w:pPr>
-        <w:pStyle w:val="Ttulo1"/>
+        <w:pStyle w:val="Heading1"/>
       </w:pPr>
       <w:bookmarkStart w:id="0" w:name="_Hlk198479113"/>
+      <w:r>
+        <w:rPr>
+          <w:noProof/>
+        </w:rPr>
+        <mc:AlternateContent>
+          <mc:Choice Requires="wps">
+            <w:drawing>
+              <wp:anchor distT="0" distB="0" distL="114300" distR="114300" simplePos="0" relativeHeight="251666432" behindDoc="0" locked="0" layoutInCell="1" allowOverlap="1" wp14:anchorId="25A1909F" wp14:editId="4C8044A7">
+                <wp:simplePos x="0" y="0"/>
+                <wp:positionH relativeFrom="column">
+                  <wp:posOffset>5066901</wp:posOffset>
+                </wp:positionH>
+                <wp:positionV relativeFrom="paragraph">
+                  <wp:posOffset>7031457</wp:posOffset>
+                </wp:positionV>
+                <wp:extent cx="1791911" cy="841660"/>
+                <wp:effectExtent l="0" t="0" r="0" b="0"/>
+                <wp:wrapSquare wrapText="bothSides"/>
+                <wp:docPr id="1178302447" name="Cuadro de texto 2"/>
+                <wp:cNvGraphicFramePr>
+                  <a:graphicFrameLocks xmlns:a="http://schemas.openxmlformats.org/drawingml/2006/main"/>
+                </wp:cNvGraphicFramePr>
+                <a:graphic xmlns:a="http://schemas.openxmlformats.org/drawingml/2006/main">
+                  <a:graphicData uri="http://schemas.microsoft.com/office/word/2010/wordprocessingShape">
+                    <wps:wsp>
+                      <wps:cNvSpPr txBox="1">
+                        <a:spLocks noChangeArrowheads="1"/>
+                      </wps:cNvSpPr>
+                      <wps:spPr bwMode="auto">
+                        <a:xfrm>
+                          <a:off x="0" y="0"/>
+                          <a:ext cx="1791911" cy="841660"/>
+                        </a:xfrm>
+                        <a:prstGeom prst="rect">
+                          <a:avLst/>
+                        </a:prstGeom>
+                        <a:noFill/>
+                        <a:ln w="9525">
+                          <a:noFill/>
+                          <a:miter lim="800000"/>
+                          <a:headEnd/>
+                          <a:tailEnd/>
+                        </a:ln>
+                      </wps:spPr>
+                      <wps:txbx>
+                        <w:txbxContent>
+                          <w:p>
+                            <w:pPr>
+                              <w:jc w:val="right"/>
+                              <w:rPr>
+                                <w:rFonts w:ascii="LM Roman 10" w:hAnsi="LM Roman 10"/>
+                                <w:sz w:val="24"/>
+                                <w:szCs w:val="24"/>
+                                <w:lang w:val="es-ES"/>
+                              </w:rPr>
+                            </w:pPr>
+                            <w:r>
+                              <w:rPr>
+                                <w:rFonts w:ascii="LM Roman 10" w:hAnsi="LM Roman 10"/>
+                                <w:sz w:val="24"/>
+                                <w:szCs w:val="24"/>
+                                <w:lang w:val="es-ES"/>
+                              </w:rPr>
+                              <w:t xml:space="preserve">Profesor: </w:t>
+                            </w:r>
+                            <w:r>
+                              <w:rPr>
+                                <w:rFonts w:ascii="LM Roman 10" w:hAnsi="LM Roman 10"/>
+                                <w:sz w:val="24"/>
+                                <w:szCs w:val="24"/>
+                                <w:lang w:val="es-ES"/>
+                              </w:rPr>
+                              <w:br/>
+                            </w:r>
+                            <w:r>
+                              <w:rPr>
+                                <w:rFonts w:ascii="LM Roman 10" w:hAnsi="LM Roman 10"/>
+                                <w:sz w:val="24"/>
+                                <w:szCs w:val="24"/>
+                                <w:lang w:val="es-ES"/>
+                              </w:rPr>
+                              <w:t>Miguel Torrealba</w:t>
+                            </w:r>
+                          </w:p>
+                        </w:txbxContent>
+                      </wps:txbx>
+                      <wps:bodyPr rot="0" vert="horz" wrap="square" lIns="91440" tIns="45720" rIns="91440" bIns="45720" anchor="t" anchorCtr="0">
+                        <a:noAutofit/>
+                      </wps:bodyPr>
+                    </wps:wsp>
+                  </a:graphicData>
+                </a:graphic>
+              </wp:anchor>
+            </w:drawing>
+          </mc:Choice>
+          <mc:Fallback>
+            <w:pict>
+              <v:shapetype w14:anchorId="25A1909F" id="_x0000_t202" coordsize="21600,21600" o:spt="202" path="m,l,21600r21600,l21600,xe">
+                <v:stroke joinstyle="miter"/>
+                <v:path gradientshapeok="t" o:connecttype="rect"/>
+              </v:shapetype>
+              <v:shape id="Cuadro de texto 2" o:spid="_x0000_s1026" type="#_x0000_t202" style="position:absolute;margin-left:398.95pt;margin-top:553.65pt;width:141.1pt;height:66.25pt;z-index:251666432;visibility:visible;mso-wrap-style:square;mso-wrap-distance-left:9pt;mso-wrap-distance-top:0;mso-wrap-distance-right:9pt;mso-wrap-distance-bottom:0;mso-position-horizontal:absolute;mso-position-horizontal-relative:text;mso-position-vertical:absolute;mso-position-vertical-relative:text;v-text-anchor:top" o:gfxdata="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" filled="f" stroked="f">
+                <v:textbox>
+                  <w:txbxContent>
+                    <w:p>
+                      <w:pPr>
+                        <w:jc w:val="right"/>
+                        <w:rPr>
+                          <w:rFonts w:ascii="LM Roman 10" w:hAnsi="LM Roman 10"/>
+                          <w:sz w:val="24"/>
+                          <w:szCs w:val="24"/>
+                          <w:lang w:val="es-ES"/>
+                        </w:rPr>
+                      </w:pPr>
+                      <w:r>
+                        <w:rPr>
+                          <w:rFonts w:ascii="LM Roman 10" w:hAnsi="LM Roman 10"/>
+                          <w:sz w:val="24"/>
+                          <w:szCs w:val="24"/>
+                          <w:lang w:val="es-ES"/>
+                        </w:rPr>
+                        <w:t xml:space="preserve">Profesor: </w:t>
+                      </w:r>
+                      <w:r>
+                        <w:rPr>
+                          <w:rFonts w:ascii="LM Roman 10" w:hAnsi="LM Roman 10"/>
+                          <w:sz w:val="24"/>
+                          <w:szCs w:val="24"/>
+                          <w:lang w:val="es-ES"/>
+                        </w:rPr>
+                        <w:br/>
+                      </w:r>
+                      <w:r>
+                        <w:rPr>
+                          <w:rFonts w:ascii="LM Roman 10" w:hAnsi="LM Roman 10"/>
+                          <w:sz w:val="24"/>
+                          <w:szCs w:val="24"/>
+                          <w:lang w:val="es-ES"/>
+                        </w:rPr>
+                        <w:t>Miguel Torrealba</w:t>
+                      </w:r>
+                    </w:p>
+                  </w:txbxContent>
+                </v:textbox>
+                <w10:wrap type="square"/>
+              </v:shape>
+            </w:pict>
+          </mc:Fallback>
+        </mc:AlternateContent>
+      </w:r>
       <w:r>
         <w:rPr>
           <w:noProof/>
@@ -82,7 +232,7 @@
         <mc:AlternateContent>
           <mc:Choice Requires="wps">
             <w:drawing>
-              <wp:anchor distT="45720" distB="45720" distL="114300" distR="114300" simplePos="0" relativeHeight="251670528" behindDoc="0" locked="0" layoutInCell="1" allowOverlap="1" wp14:anchorId="256A057F" wp14:editId="4CAFC3AA">
+              <wp:anchor distT="45720" distB="45720" distL="114300" distR="114300" simplePos="0" relativeHeight="251670528" behindDoc="0" locked="0" layoutInCell="1" allowOverlap="1" wp14:anchorId="256A057F" wp14:editId="2ECF3E12">
                 <wp:simplePos x="0" y="0"/>
                 <wp:positionH relativeFrom="margin">
                   <wp:align>center</wp:align>
@@ -138,7 +288,7 @@
                                 <w:szCs w:val="80"/>
                                 <w:lang w:val="es-ES"/>
                               </w:rPr>
-                              <w:t>Título</w:t>
+                              <w:t>Redes de Computadoras</w:t>
                             </w:r>
                           </w:p>
                         </w:txbxContent>
@@ -160,11 +310,7 @@
           </mc:Choice>
           <mc:Fallback>
             <w:pict>
-              <v:shapetype w14:anchorId="256A057F" id="_x0000_t202" coordsize="21600,21600" o:spt="202" path="m,l,21600r21600,l21600,xe">
-                <v:stroke joinstyle="miter"/>
-                <v:path gradientshapeok="t" o:connecttype="rect"/>
-              </v:shapetype>
-              <v:shape id="Cuadro de texto 2" o:spid="_x0000_s1026" type="#_x0000_t202" style="position:absolute;margin-left:0;margin-top:294.35pt;width:487.05pt;height:66.35pt;z-index:251670528;visibility:visible;mso-wrap-style:square;mso-width-percent:0;mso-height-percent:0;mso-wrap-distance-left:9pt;mso-wrap-distance-top:3.6pt;mso-wrap-distance-right:9pt;mso-wrap-distance-bottom:3.6pt;mso-position-horizontal:center;mso-position-horizontal-relative:margin;mso-position-vertical:absolute;mso-position-vertical-relative:text;mso-width-percent:0;mso-height-percent:0;mso-width-relative:margin;mso-height-relative:margin;v-text-anchor:top" o:gfxdata="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" filled="f" stroked="f">
+              <v:shape w14:anchorId="256A057F" id="_x0000_s1027" type="#_x0000_t202" style="position:absolute;margin-left:0;margin-top:294.35pt;width:487.05pt;height:66.35pt;z-index:251670528;visibility:visible;mso-wrap-style:square;mso-width-percent:0;mso-height-percent:0;mso-wrap-distance-left:9pt;mso-wrap-distance-top:3.6pt;mso-wrap-distance-right:9pt;mso-wrap-distance-bottom:3.6pt;mso-position-horizontal:center;mso-position-horizontal-relative:margin;mso-position-vertical:absolute;mso-position-vertical-relative:text;mso-width-percent:0;mso-height-percent:0;mso-width-relative:margin;mso-height-relative:margin;v-text-anchor:top" o:gfxdata="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" filled="f" stroked="f">
                 <v:textbox>
                   <w:txbxContent>
                     <w:p>
@@ -184,7 +330,7 @@
                           <w:szCs w:val="80"/>
                           <w:lang w:val="es-ES"/>
                         </w:rPr>
-                        <w:t>Título</w:t>
+                        <w:t>Redes de Computadoras</w:t>
                       </w:r>
                     </w:p>
                   </w:txbxContent>
@@ -200,260 +346,9 @@
           <w:noProof/>
         </w:rPr>
         <mc:AlternateContent>
-          <mc:Choice Requires="wpg">
-            <w:drawing>
-              <wp:anchor distT="0" distB="0" distL="114300" distR="114300" simplePos="0" relativeHeight="251666432" behindDoc="0" locked="0" layoutInCell="1" allowOverlap="1" wp14:anchorId="334ED24E" wp14:editId="0DF23B3C">
-                <wp:simplePos x="0" y="0"/>
-                <wp:positionH relativeFrom="column">
-                  <wp:posOffset>8965</wp:posOffset>
-                </wp:positionH>
-                <wp:positionV relativeFrom="paragraph">
-                  <wp:posOffset>7033895</wp:posOffset>
-                </wp:positionV>
-                <wp:extent cx="6848064" cy="842645"/>
-                <wp:effectExtent l="0" t="0" r="0" b="0"/>
-                <wp:wrapSquare wrapText="bothSides"/>
-                <wp:docPr id="200" name="Grupo 200"/>
-                <wp:cNvGraphicFramePr/>
-                <a:graphic xmlns:a="http://schemas.openxmlformats.org/drawingml/2006/main">
-                  <a:graphicData uri="http://schemas.microsoft.com/office/word/2010/wordprocessingGroup">
-                    <wpg:wgp>
-                      <wpg:cNvGrpSpPr/>
-                      <wpg:grpSpPr>
-                        <a:xfrm>
-                          <a:off x="0" y="0"/>
-                          <a:ext cx="6848064" cy="842645"/>
-                          <a:chOff x="0" y="0"/>
-                          <a:chExt cx="6848064" cy="842645"/>
-                        </a:xfrm>
-                      </wpg:grpSpPr>
-                      <wps:wsp>
-                        <wps:cNvPr id="198" name="Cuadro de texto 2"/>
-                        <wps:cNvSpPr txBox="1">
-                          <a:spLocks noChangeArrowheads="1"/>
-                        </wps:cNvSpPr>
-                        <wps:spPr bwMode="auto">
-                          <a:xfrm>
-                            <a:off x="0" y="0"/>
-                            <a:ext cx="1595120" cy="842645"/>
-                          </a:xfrm>
-                          <a:prstGeom prst="rect">
-                            <a:avLst/>
-                          </a:prstGeom>
-                          <a:noFill/>
-                          <a:ln w="9525">
-                            <a:noFill/>
-                            <a:miter lim="800000"/>
-                            <a:headEnd/>
-                            <a:tailEnd/>
-                          </a:ln>
-                        </wps:spPr>
-                        <wps:txbx>
-                          <w:txbxContent>
-                            <w:p>
-                              <w:pPr>
-                                <w:rPr>
-                                  <w:rFonts w:ascii="LM Roman 10" w:hAnsi="LM Roman 10"/>
-                                  <w:sz w:val="24"/>
-                                  <w:szCs w:val="24"/>
-                                  <w:lang w:val="es-ES"/>
-                                </w:rPr>
-                              </w:pPr>
-                              <w:r>
-                                <w:rPr>
-                                  <w:rFonts w:ascii="LM Roman 10" w:hAnsi="LM Roman 10"/>
-                                  <w:sz w:val="24"/>
-                                  <w:szCs w:val="24"/>
-                                  <w:lang w:val="es-ES"/>
-                                </w:rPr>
-                                <w:t>E</w:t>
-                              </w:r>
-                              <w:r>
-                                <w:rPr>
-                                  <w:rFonts w:ascii="LM Roman 10" w:hAnsi="LM Roman 10"/>
-                                  <w:sz w:val="24"/>
-                                  <w:szCs w:val="24"/>
-                                  <w:lang w:val="es-ES"/>
-                                </w:rPr>
-                                <w:t xml:space="preserve">studiante:  </w:t>
-                              </w:r>
-                            </w:p>
-                            <w:p>
-                              <w:pPr>
-                                <w:rPr>
-                                  <w:rFonts w:ascii="LM Roman 10" w:hAnsi="LM Roman 10"/>
-                                  <w:sz w:val="24"/>
-                                  <w:szCs w:val="24"/>
-                                  <w:lang w:val="es-ES"/>
-                                </w:rPr>
-                              </w:pPr>
-                            </w:p>
-                          </w:txbxContent>
-                        </wps:txbx>
-                        <wps:bodyPr rot="0" vert="horz" wrap="square" lIns="91440" tIns="45720" rIns="91440" bIns="45720" anchor="t" anchorCtr="0">
-                          <a:noAutofit/>
-                        </wps:bodyPr>
-                      </wps:wsp>
-                      <wps:wsp>
-                        <wps:cNvPr id="199" name="Cuadro de texto 2"/>
-                        <wps:cNvSpPr txBox="1">
-                          <a:spLocks noChangeArrowheads="1"/>
-                        </wps:cNvSpPr>
-                        <wps:spPr bwMode="auto">
-                          <a:xfrm>
-                            <a:off x="5056094" y="0"/>
-                            <a:ext cx="1791970" cy="842645"/>
-                          </a:xfrm>
-                          <a:prstGeom prst="rect">
-                            <a:avLst/>
-                          </a:prstGeom>
-                          <a:noFill/>
-                          <a:ln w="9525">
-                            <a:noFill/>
-                            <a:miter lim="800000"/>
-                            <a:headEnd/>
-                            <a:tailEnd/>
-                          </a:ln>
-                        </wps:spPr>
-                        <wps:txbx>
-                          <w:txbxContent>
-                            <w:p>
-                              <w:pPr>
-                                <w:jc w:val="right"/>
-                                <w:rPr>
-                                  <w:rFonts w:ascii="LM Roman 10" w:hAnsi="LM Roman 10"/>
-                                  <w:sz w:val="24"/>
-                                  <w:szCs w:val="24"/>
-                                  <w:lang w:val="es-ES"/>
-                                </w:rPr>
-                              </w:pPr>
-                              <w:r>
-                                <w:rPr>
-                                  <w:rFonts w:ascii="LM Roman 10" w:hAnsi="LM Roman 10"/>
-                                  <w:sz w:val="24"/>
-                                  <w:szCs w:val="24"/>
-                                  <w:lang w:val="es-ES"/>
-                                </w:rPr>
-                                <w:t xml:space="preserve">Profesor: </w:t>
-                              </w:r>
-                              <w:r>
-                                <w:rPr>
-                                  <w:rFonts w:ascii="LM Roman 10" w:hAnsi="LM Roman 10"/>
-                                  <w:sz w:val="24"/>
-                                  <w:szCs w:val="24"/>
-                                  <w:lang w:val="es-ES"/>
-                                </w:rPr>
-                                <w:br/>
-                              </w:r>
-                            </w:p>
-                          </w:txbxContent>
-                        </wps:txbx>
-                        <wps:bodyPr rot="0" vert="horz" wrap="square" lIns="91440" tIns="45720" rIns="91440" bIns="45720" anchor="t" anchorCtr="0">
-                          <a:noAutofit/>
-                        </wps:bodyPr>
-                      </wps:wsp>
-                    </wpg:wgp>
-                  </a:graphicData>
-                </a:graphic>
-              </wp:anchor>
-            </w:drawing>
-          </mc:Choice>
-          <mc:Fallback>
-            <w:pict>
-              <v:group w14:anchorId="334ED24E" id="Grupo 200" o:spid="_x0000_s1027" style="position:absolute;margin-left:.7pt;margin-top:553.85pt;width:539.2pt;height:66.35pt;z-index:251666432" coordsize="68480,8426" o:gfxdata="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">
-                <v:shape id="_x0000_s1028" type="#_x0000_t202" style="position:absolute;width:15951;height:8426;visibility:visible;mso-wrap-style:square;v-text-anchor:top" o:gfxdata="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" filled="f" stroked="f">
-                  <v:textbox>
-                    <w:txbxContent>
-                      <w:p>
-                        <w:pPr>
-                          <w:rPr>
-                            <w:rFonts w:ascii="LM Roman 10" w:hAnsi="LM Roman 10"/>
-                            <w:sz w:val="24"/>
-                            <w:szCs w:val="24"/>
-                            <w:lang w:val="es-ES"/>
-                          </w:rPr>
-                        </w:pPr>
-                        <w:r>
-                          <w:rPr>
-                            <w:rFonts w:ascii="LM Roman 10" w:hAnsi="LM Roman 10"/>
-                            <w:sz w:val="24"/>
-                            <w:szCs w:val="24"/>
-                            <w:lang w:val="es-ES"/>
-                          </w:rPr>
-                          <w:t>E</w:t>
-                        </w:r>
-                        <w:r>
-                          <w:rPr>
-                            <w:rFonts w:ascii="LM Roman 10" w:hAnsi="LM Roman 10"/>
-                            <w:sz w:val="24"/>
-                            <w:szCs w:val="24"/>
-                            <w:lang w:val="es-ES"/>
-                          </w:rPr>
-                          <w:t xml:space="preserve">studiante:  </w:t>
-                        </w:r>
-                      </w:p>
-                      <w:p>
-                        <w:pPr>
-                          <w:rPr>
-                            <w:rFonts w:ascii="LM Roman 10" w:hAnsi="LM Roman 10"/>
-                            <w:sz w:val="24"/>
-                            <w:szCs w:val="24"/>
-                            <w:lang w:val="es-ES"/>
-                          </w:rPr>
-                        </w:pPr>
-                      </w:p>
-                    </w:txbxContent>
-                  </v:textbox>
-                </v:shape>
-                <v:shape id="_x0000_s1029" type="#_x0000_t202" style="position:absolute;left:50560;width:17920;height:8426;visibility:visible;mso-wrap-style:square;v-text-anchor:top" o:gfxdata="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" filled="f" stroked="f">
-                  <v:textbox>
-                    <w:txbxContent>
-                      <w:p>
-                        <w:pPr>
-                          <w:jc w:val="right"/>
-                          <w:rPr>
-                            <w:rFonts w:ascii="LM Roman 10" w:hAnsi="LM Roman 10"/>
-                            <w:sz w:val="24"/>
-                            <w:szCs w:val="24"/>
-                            <w:lang w:val="es-ES"/>
-                          </w:rPr>
-                        </w:pPr>
-                        <w:r>
-                          <w:rPr>
-                            <w:rFonts w:ascii="LM Roman 10" w:hAnsi="LM Roman 10"/>
-                            <w:sz w:val="24"/>
-                            <w:szCs w:val="24"/>
-                            <w:lang w:val="es-ES"/>
-                          </w:rPr>
-                          <w:t xml:space="preserve">Profesor: </w:t>
-                        </w:r>
-                        <w:r>
-                          <w:rPr>
-                            <w:rFonts w:ascii="LM Roman 10" w:hAnsi="LM Roman 10"/>
-                            <w:sz w:val="24"/>
-                            <w:szCs w:val="24"/>
-                            <w:lang w:val="es-ES"/>
-                          </w:rPr>
-                          <w:br/>
-                        </w:r>
-                      </w:p>
-                    </w:txbxContent>
-                  </v:textbox>
-                </v:shape>
-                <w10:wrap type="square"/>
-              </v:group>
-            </w:pict>
-          </mc:Fallback>
-        </mc:AlternateContent>
-      </w:r>
-      <w:r>
-        <w:rPr>
-          <w:noProof/>
-        </w:rPr>
-        <mc:AlternateContent>
           <mc:Choice Requires="wps">
             <w:drawing>
-              <wp:anchor distT="45720" distB="45720" distL="114300" distR="114300" simplePos="0" relativeHeight="251659264" behindDoc="0" locked="0" layoutInCell="1" allowOverlap="1" wp14:anchorId="63F28E10" wp14:editId="20D7248C">
+              <wp:anchor distT="45720" distB="45720" distL="114300" distR="114300" simplePos="0" relativeHeight="251658240" behindDoc="0" locked="0" layoutInCell="1" allowOverlap="1" wp14:anchorId="63F28E10" wp14:editId="68D7BAA4">
                 <wp:simplePos x="0" y="0"/>
                 <wp:positionH relativeFrom="column">
                   <wp:align>center</wp:align>
@@ -512,7 +407,7 @@
           </mc:Choice>
           <mc:Fallback>
             <w:pict>
-              <v:shape w14:anchorId="63F28E10" id="_x0000_s1030" type="#_x0000_t202" style="position:absolute;margin-left:0;margin-top:14.4pt;width:185.9pt;height:110.6pt;z-index:251659264;visibility:visible;mso-wrap-style:square;mso-width-percent:400;mso-height-percent:200;mso-wrap-distance-left:9pt;mso-wrap-distance-top:3.6pt;mso-wrap-distance-right:9pt;mso-wrap-distance-bottom:3.6pt;mso-position-horizontal:center;mso-position-horizontal-relative:text;mso-position-vertical:absolute;mso-position-vertical-relative:text;mso-width-percent:400;mso-height-percent:200;mso-width-relative:margin;mso-height-relative:margin;v-text-anchor:top" o:gfxdata="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" filled="f" stroked="f">
+              <v:shape w14:anchorId="63F28E10" id="_x0000_s1028" type="#_x0000_t202" style="position:absolute;margin-left:0;margin-top:14.4pt;width:185.9pt;height:110.6pt;z-index:251658240;visibility:visible;mso-wrap-style:square;mso-width-percent:400;mso-height-percent:200;mso-wrap-distance-left:9pt;mso-wrap-distance-top:3.6pt;mso-wrap-distance-right:9pt;mso-wrap-distance-bottom:3.6pt;mso-position-horizontal:center;mso-position-horizontal-relative:text;mso-position-vertical:absolute;mso-position-vertical-relative:text;mso-width-percent:400;mso-height-percent:200;mso-width-relative:margin;mso-height-relative:margin;v-text-anchor:top" o:gfxdata="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" filled="f" stroked="f">
                 <v:textbox style="mso-fit-shape-to-text:t">
                   <w:txbxContent>
                     <w:p/>
@@ -554,7 +449,7 @@
     </w:p>
     <w:tbl>
       <w:tblPr>
-        <w:tblStyle w:val="Tablaconcuadrcula"/>
+        <w:tblStyle w:val="TableGrid"/>
         <w:tblW w:w="0" w:type="auto"/>
         <w:tblLook w:val="04A0" w:firstRow="1" w:lastRow="0" w:firstColumn="1" w:lastColumn="0" w:noHBand="0" w:noVBand="1"/>
       </w:tblPr>
@@ -638,7 +533,19 @@
               <w:rPr>
                 <w:rFonts w:ascii="LM Roman 10" w:hAnsi="LM Roman 10"/>
               </w:rPr>
-              <w:t>Quiz</w:t>
+              <w:t>Parcial 3</w:t>
+            </w:r>
+            <w:r>
+              <w:rPr>
+                <w:rFonts w:ascii="LM Roman 10" w:hAnsi="LM Roman 10"/>
+              </w:rPr>
+              <w:t>5</w:t>
+            </w:r>
+            <w:r>
+              <w:rPr>
+                <w:rFonts w:ascii="LM Roman 10" w:hAnsi="LM Roman 10"/>
+              </w:rPr>
+              <w:t>%</w:t>
             </w:r>
           </w:p>
         </w:tc>
@@ -676,7 +583,13 @@
               <w:rPr>
                 <w:rFonts w:ascii="LM Roman 10" w:hAnsi="LM Roman 10"/>
               </w:rPr>
-              <w:t>20%</w:t>
+              <w:t>35</w:t>
+            </w:r>
+            <w:r>
+              <w:rPr>
+                <w:rFonts w:ascii="LM Roman 10" w:hAnsi="LM Roman 10"/>
+              </w:rPr>
+              <w:t>%</w:t>
             </w:r>
           </w:p>
         </w:tc>
@@ -697,7 +610,19 @@
               <w:rPr>
                 <w:rFonts w:ascii="LM Roman 10" w:hAnsi="LM Roman 10"/>
               </w:rPr>
-              <w:t>Parcial 30%</w:t>
+              <w:t>Parcial 3</w:t>
+            </w:r>
+            <w:r>
+              <w:rPr>
+                <w:rFonts w:ascii="LM Roman 10" w:hAnsi="LM Roman 10"/>
+              </w:rPr>
+              <w:t>5</w:t>
+            </w:r>
+            <w:r>
+              <w:rPr>
+                <w:rFonts w:ascii="LM Roman 10" w:hAnsi="LM Roman 10"/>
+              </w:rPr>
+              <w:t>%</w:t>
             </w:r>
           </w:p>
         </w:tc>
@@ -735,7 +660,13 @@
               <w:rPr>
                 <w:rFonts w:ascii="LM Roman 10" w:hAnsi="LM Roman 10"/>
               </w:rPr>
-              <w:t>30%</w:t>
+              <w:t>35</w:t>
+            </w:r>
+            <w:r>
+              <w:rPr>
+                <w:rFonts w:ascii="LM Roman 10" w:hAnsi="LM Roman 10"/>
+              </w:rPr>
+              <w:t>%</w:t>
             </w:r>
           </w:p>
         </w:tc>
@@ -756,7 +687,31 @@
               <w:rPr>
                 <w:rFonts w:ascii="LM Roman 10" w:hAnsi="LM Roman 10"/>
               </w:rPr>
-              <w:t>Parcial 30%</w:t>
+              <w:t>Laboratorios (2)</w:t>
+            </w:r>
+            <w:r>
+              <w:rPr>
+                <w:rFonts w:ascii="LM Roman 10" w:hAnsi="LM Roman 10"/>
+              </w:rPr>
+              <w:t xml:space="preserve"> </w:t>
+            </w:r>
+            <w:r>
+              <w:rPr>
+                <w:rFonts w:ascii="LM Roman 10" w:hAnsi="LM Roman 10"/>
+              </w:rPr>
+              <w:t>5</w:t>
+            </w:r>
+            <w:r>
+              <w:rPr>
+                <w:rFonts w:ascii="LM Roman 10" w:hAnsi="LM Roman 10"/>
+              </w:rPr>
+              <w:t>%</w:t>
+            </w:r>
+            <w:r>
+              <w:rPr>
+                <w:rFonts w:ascii="LM Roman 10" w:hAnsi="LM Roman 10"/>
+              </w:rPr>
+              <w:t xml:space="preserve"> c/u</w:t>
             </w:r>
           </w:p>
         </w:tc>
@@ -794,7 +749,13 @@
               <w:rPr>
                 <w:rFonts w:ascii="LM Roman 10" w:hAnsi="LM Roman 10"/>
               </w:rPr>
-              <w:t>30%</w:t>
+              <w:t>10</w:t>
+            </w:r>
+            <w:r>
+              <w:rPr>
+                <w:rFonts w:ascii="LM Roman 10" w:hAnsi="LM Roman 10"/>
+              </w:rPr>
+              <w:t>%</w:t>
             </w:r>
           </w:p>
         </w:tc>
@@ -809,14 +770,46 @@
               <w:jc w:val="center"/>
               <w:rPr>
                 <w:rFonts w:ascii="LM Roman 10" w:hAnsi="LM Roman 10"/>
+                <w:lang w:val="es-ES"/>
               </w:rPr>
             </w:pPr>
             <w:r>
               <w:rPr>
                 <w:rFonts w:ascii="LM Roman 10" w:hAnsi="LM Roman 10"/>
               </w:rPr>
-              <w:t>Tareas y asistencias</w:t>
+              <w:t xml:space="preserve">Trabajo final de </w:t>
             </w:r>
+            <w:proofErr w:type="spellStart"/>
+            <w:r>
+              <w:rPr>
+                <w:rFonts w:ascii="LM Roman 10" w:hAnsi="LM Roman 10"/>
+              </w:rPr>
+              <w:t>investigaci</w:t>
+            </w:r>
+            <w:r>
+              <w:rPr>
+                <w:rFonts w:ascii="LM Roman 10" w:hAnsi="LM Roman 10"/>
+                <w:lang w:val="es-ES"/>
+              </w:rPr>
+              <w:t>ón</w:t>
+            </w:r>
+            <w:proofErr w:type="spellEnd"/>
+            <w:r>
+              <w:rPr>
+                <w:rFonts w:ascii="LM Roman 10" w:hAnsi="LM Roman 10"/>
+                <w:lang w:val="es-ES"/>
+              </w:rPr>
+              <w:t xml:space="preserve"> y </w:t>
+            </w:r>
+            <w:proofErr w:type="spellStart"/>
+            <w:r>
+              <w:rPr>
+                <w:rFonts w:ascii="LM Roman 10" w:hAnsi="LM Roman 10"/>
+                <w:lang w:val="es-ES"/>
+              </w:rPr>
+              <w:t>desarollo</w:t>
+            </w:r>
+            <w:proofErr w:type="spellEnd"/>
           </w:p>
         </w:tc>
         <w:tc>
@@ -889,12 +882,20 @@
           <w:rFonts w:ascii="LM Roman 10" w:hAnsi="LM Roman 10"/>
         </w:rPr>
       </w:pPr>
+      <w:proofErr w:type="gramStart"/>
       <w:r>
         <w:rPr>
           <w:rFonts w:ascii="LM Roman 10" w:hAnsi="LM Roman 10"/>
         </w:rPr>
-        <w:t>Oficina 202B</w:t>
+        <w:t xml:space="preserve">Oficina </w:t>
       </w:r>
+      <w:r>
+        <w:rPr>
+          <w:rFonts w:ascii="LM Roman 10" w:hAnsi="LM Roman 10"/>
+        </w:rPr>
+        <w:t>???</w:t>
+      </w:r>
+      <w:proofErr w:type="gramEnd"/>
     </w:p>
     <w:p>
       <w:pPr>
@@ -908,36 +909,94 @@
         <w:rPr>
           <w:rFonts w:ascii="LM Roman 10" w:hAnsi="LM Roman 10"/>
         </w:rPr>
-        <w:t>AUL 207</w:t>
+        <w:t>FE</w:t>
+      </w:r>
+      <w:proofErr w:type="gramStart"/>
+      <w:r>
+        <w:rPr>
+          <w:rFonts w:ascii="LM Roman 10" w:hAnsi="LM Roman 10"/>
+        </w:rPr>
+        <w:t xml:space="preserve">1 </w:t>
+      </w:r>
+      <w:r>
+        <w:rPr>
+          <w:rFonts w:ascii="LM Roman 10" w:hAnsi="LM Roman 10"/>
+          <w:lang w:val="en-US"/>
+        </w:rPr>
+        <w:t>???</w:t>
+      </w:r>
+      <w:proofErr w:type="gramEnd"/>
+      <w:r>
+        <w:rPr>
+          <w:rFonts w:ascii="LM Roman 10" w:hAnsi="LM Roman 10"/>
+        </w:rPr>
+        <w:t xml:space="preserve"> </w:t>
       </w:r>
     </w:p>
     <w:p>
       <w:pPr>
         <w:spacing w:after="0"/>
         <w:rPr>
-          <w:rFonts w:ascii="LM Roman 10" w:hAnsi="LM Roman 10"/>
+          <w:color w:val="0070C0"/>
+          <w:u w:val="single"/>
         </w:rPr>
       </w:pPr>
-      <w:hyperlink r:id="rId8" w:history="1">
-        <w:r>
-          <w:rPr>
-            <w:rStyle w:val="Hipervnculo"/>
-            <w:rFonts w:ascii="LM Roman 10" w:hAnsi="LM Roman 10"/>
-          </w:rPr>
-          <w:t>correodelprofesor@gmail.com</w:t>
-        </w:r>
-      </w:hyperlink>
+      <w:r>
+        <w:rPr>
+          <w:color w:val="0070C0"/>
+          <w:u w:val="single"/>
+        </w:rPr>
+        <w:t>migueltorrealbasanchez@gmail.com</w:t>
+      </w:r>
+      <w:r>
+        <w:rPr>
+          <w:color w:val="0070C0"/>
+          <w:u w:val="single"/>
+        </w:rPr>
+        <w:t xml:space="preserve"> </w:t>
+      </w:r>
+      <w:r>
+        <w:rPr>
+          <w:color w:val="0070C0"/>
+          <w:u w:val="single"/>
+        </w:rPr>
+        <w:t xml:space="preserve"> </w:t>
+      </w:r>
+    </w:p>
+    <w:p>
+      <w:pPr>
+        <w:spacing w:after="0"/>
+        <w:rPr>
+          <w:color w:val="0070C0"/>
+          <w:u w:val="single"/>
+        </w:rPr>
+      </w:pPr>
+      <w:r>
+        <w:rPr>
+          <w:color w:val="0070C0"/>
+          <w:u w:val="single"/>
+        </w:rPr>
+        <w:t>mtorrealba@usb.ve</w:t>
+      </w:r>
     </w:p>
     <w:p>
       <w:pPr>
         <w:spacing w:after="0"/>
         <w:rPr>
           <w:rFonts w:ascii="LM Roman 10" w:hAnsi="LM Roman 10"/>
+          <w:b/>
+          <w:bCs/>
+          <w:sz w:val="40"/>
+          <w:szCs w:val="40"/>
         </w:rPr>
       </w:pPr>
       <w:r>
         <w:rPr>
           <w:rFonts w:ascii="LM Roman 10" w:hAnsi="LM Roman 10"/>
+          <w:b/>
+          <w:bCs/>
+          <w:sz w:val="40"/>
+          <w:szCs w:val="40"/>
         </w:rPr>
         <w:br w:type="page"/>
       </w:r>
@@ -975,7 +1034,7 @@
     </w:p>
     <w:p>
       <w:pPr>
-        <w:pStyle w:val="Prrafodelista"/>
+        <w:pStyle w:val="ListParagraph"/>
         <w:numPr>
           <w:ilvl w:val="0"/>
           <w:numId w:val="3"/>
@@ -989,7 +1048,7 @@
       <w:hyperlink w:anchor="Clase_1" w:history="1">
         <w:r>
           <w:rPr>
-            <w:rStyle w:val="Hipervnculo"/>
+            <w:rStyle w:val="Hyperlink"/>
             <w:rFonts w:ascii="LM Roman 10" w:hAnsi="LM Roman 10"/>
           </w:rPr>
           <w:t>Clase 1. Título</w:t>
@@ -1092,8 +1151,8 @@
       </w:pPr>
     </w:p>
     <w:sectPr>
-      <w:headerReference w:type="default" r:id="rId9"/>
-      <w:footerReference w:type="default" r:id="rId10"/>
+      <w:headerReference w:type="default" r:id="rId8"/>
+      <w:footerReference w:type="default" r:id="rId9"/>
       <w:pgSz w:w="12240" w:h="15840"/>
       <w:pgMar w:top="720" w:right="720" w:bottom="720" w:left="720" w:header="1134" w:footer="425" w:gutter="0"/>
       <w:cols w:space="708"/>
@@ -1104,7 +1163,7 @@
 </file>
 
 <file path=word/endnotes.xml><?xml version="1.0" encoding="utf-8"?>
-<w:endnotes xmlns:wpc="http://schemas.microsoft.com/office/word/2010/wordprocessingCanvas" xmlns:cx="http://schemas.microsoft.com/office/drawing/2014/chartex" xmlns:cx1="http://schemas.microsoft.com/office/drawing/2015/9/8/chartex" xmlns:cx2="http://schemas.microsoft.com/office/drawing/2015/10/21/chartex" xmlns:cx3="http://schemas.microsoft.com/office/drawing/2016/5/9/chartex" xmlns:cx4="http://schemas.microsoft.com/office/drawing/2016/5/10/chartex" xmlns:cx5="http://schemas.microsoft.com/office/drawing/2016/5/11/chartex" xmlns:cx6="http://schemas.microsoft.com/office/drawing/2016/5/12/chartex" xmlns:cx7="http://schemas.microsoft.com/office/drawing/2016/5/13/chartex" xmlns:cx8="http://schemas.microsoft.com/office/drawing/2016/5/14/chartex" xmlns:mc="http://schemas.openxmlformats.org/markup-compatibility/2006" xmlns:aink="http://schemas.microsoft.com/office/drawing/2016/ink" xmlns:am3d="http://schemas.microsoft.com/office/drawing/2017/model3d" xmlns:o="urn:schemas-microsoft-com:office:office" xmlns:r="http://schemas.openxmlformats.org/officeDocument/2006/relationships" xmlns:m="http://schemas.openxmlformats.org/officeDocument/2006/math" xmlns:v="urn:schemas-microsoft-com:vml" xmlns:wp14="http://schemas.microsoft.com/office/word/2010/wordprocessingDrawing" xmlns:wp="http://schemas.openxmlformats.org/drawingml/2006/wordprocessingDrawing" xmlns:w10="urn:schemas-microsoft-com:office:word" xmlns:w="http://schemas.openxmlformats.org/wordprocessingml/2006/main" xmlns:w14="http://schemas.microsoft.com/office/word/2010/wordml" xmlns:w15="http://schemas.microsoft.com/office/word/2012/wordml" xmlns:w16cex="http://schemas.microsoft.com/office/word/2018/wordml/cex" xmlns:w16cid="http://schemas.microsoft.com/office/word/2016/wordml/cid" xmlns:w16="http://schemas.microsoft.com/office/word/2018/wordml" xmlns:w16sdtdh="http://schemas.microsoft.com/office/word/2020/wordml/sdtdatahash" xmlns:w16se="http://schemas.microsoft.com/office/word/2015/wordml/symex" xmlns:wpg="http://schemas.microsoft.com/office/word/2010/wordprocessingGroup" xmlns:wpi="http://schemas.microsoft.com/office/word/2010/wordprocessingInk" xmlns:wne="http://schemas.microsoft.com/office/word/2006/wordml" xmlns:wps="http://schemas.microsoft.com/office/word/2010/wordprocessingShape" mc:Ignorable="w14 w15 w16se w16cid w16 w16cex w16sdtdh wp14">
+<w:endnotes xmlns:wpc="http://schemas.microsoft.com/office/word/2010/wordprocessingCanvas" xmlns:cx="http://schemas.microsoft.com/office/drawing/2014/chartex" xmlns:cx1="http://schemas.microsoft.com/office/drawing/2015/9/8/chartex" xmlns:cx2="http://schemas.microsoft.com/office/drawing/2015/10/21/chartex" xmlns:cx3="http://schemas.microsoft.com/office/drawing/2016/5/9/chartex" xmlns:cx4="http://schemas.microsoft.com/office/drawing/2016/5/10/chartex" xmlns:cx5="http://schemas.microsoft.com/office/drawing/2016/5/11/chartex" xmlns:cx6="http://schemas.microsoft.com/office/drawing/2016/5/12/chartex" xmlns:cx7="http://schemas.microsoft.com/office/drawing/2016/5/13/chartex" xmlns:cx8="http://schemas.microsoft.com/office/drawing/2016/5/14/chartex" xmlns:mc="http://schemas.openxmlformats.org/markup-compatibility/2006" xmlns:aink="http://schemas.microsoft.com/office/drawing/2016/ink" xmlns:am3d="http://schemas.microsoft.com/office/drawing/2017/model3d" xmlns:o="urn:schemas-microsoft-com:office:office" xmlns:oel="http://schemas.microsoft.com/office/2019/extlst" xmlns:r="http://schemas.openxmlformats.org/officeDocument/2006/relationships" xmlns:m="http://schemas.openxmlformats.org/officeDocument/2006/math" xmlns:v="urn:schemas-microsoft-com:vml" xmlns:wp14="http://schemas.microsoft.com/office/word/2010/wordprocessingDrawing" xmlns:wp="http://schemas.openxmlformats.org/drawingml/2006/wordprocessingDrawing" xmlns:w10="urn:schemas-microsoft-com:office:word" xmlns:w="http://schemas.openxmlformats.org/wordprocessingml/2006/main" xmlns:w14="http://schemas.microsoft.com/office/word/2010/wordml" xmlns:w15="http://schemas.microsoft.com/office/word/2012/wordml" xmlns:w16cex="http://schemas.microsoft.com/office/word/2018/wordml/cex" xmlns:w16cid="http://schemas.microsoft.com/office/word/2016/wordml/cid" xmlns:w16="http://schemas.microsoft.com/office/word/2018/wordml" xmlns:w16du="http://schemas.microsoft.com/office/word/2023/wordml/word16du" xmlns:w16sdtdh="http://schemas.microsoft.com/office/word/2020/wordml/sdtdatahash" xmlns:w16sdtfl="http://schemas.microsoft.com/office/word/2024/wordml/sdtformatlock" xmlns:w16se="http://schemas.microsoft.com/office/word/2015/wordml/symex" xmlns:wpg="http://schemas.microsoft.com/office/word/2010/wordprocessingGroup" xmlns:wpi="http://schemas.microsoft.com/office/word/2010/wordprocessingInk" xmlns:wne="http://schemas.microsoft.com/office/word/2006/wordml" xmlns:wps="http://schemas.microsoft.com/office/word/2010/wordprocessingShape" mc:Ignorable="w14 w15 w16se w16cid w16 w16cex w16sdtdh w16sdtfl w16du wp14">
   <w:endnote w:type="separator" w:id="-1">
     <w:p>
       <w:pPr>
@@ -1129,7 +1188,7 @@
 </file>
 
 <file path=word/footer1.xml><?xml version="1.0" encoding="utf-8"?>
-<w:ftr xmlns:wpc="http://schemas.microsoft.com/office/word/2010/wordprocessingCanvas" xmlns:cx="http://schemas.microsoft.com/office/drawing/2014/chartex" xmlns:cx1="http://schemas.microsoft.com/office/drawing/2015/9/8/chartex" xmlns:cx2="http://schemas.microsoft.com/office/drawing/2015/10/21/chartex" xmlns:cx3="http://schemas.microsoft.com/office/drawing/2016/5/9/chartex" xmlns:cx4="http://schemas.microsoft.com/office/drawing/2016/5/10/chartex" xmlns:cx5="http://schemas.microsoft.com/office/drawing/2016/5/11/chartex" xmlns:cx6="http://schemas.microsoft.com/office/drawing/2016/5/12/chartex" xmlns:cx7="http://schemas.microsoft.com/office/drawing/2016/5/13/chartex" xmlns:cx8="http://schemas.microsoft.com/office/drawing/2016/5/14/chartex" xmlns:mc="http://schemas.openxmlformats.org/markup-compatibility/2006" xmlns:aink="http://schemas.microsoft.com/office/drawing/2016/ink" xmlns:am3d="http://schemas.microsoft.com/office/drawing/2017/model3d" xmlns:o="urn:schemas-microsoft-com:office:office" xmlns:r="http://schemas.openxmlformats.org/officeDocument/2006/relationships" xmlns:m="http://schemas.openxmlformats.org/officeDocument/2006/math" xmlns:v="urn:schemas-microsoft-com:vml" xmlns:wp14="http://schemas.microsoft.com/office/word/2010/wordprocessingDrawing" xmlns:wp="http://schemas.openxmlformats.org/drawingml/2006/wordprocessingDrawing" xmlns:w10="urn:schemas-microsoft-com:office:word" xmlns:w="http://schemas.openxmlformats.org/wordprocessingml/2006/main" xmlns:w14="http://schemas.microsoft.com/office/word/2010/wordml" xmlns:w15="http://schemas.microsoft.com/office/word/2012/wordml" xmlns:w16cex="http://schemas.microsoft.com/office/word/2018/wordml/cex" xmlns:w16cid="http://schemas.microsoft.com/office/word/2016/wordml/cid" xmlns:w16="http://schemas.microsoft.com/office/word/2018/wordml" xmlns:w16sdtdh="http://schemas.microsoft.com/office/word/2020/wordml/sdtdatahash" xmlns:w16se="http://schemas.microsoft.com/office/word/2015/wordml/symex" xmlns:wpg="http://schemas.microsoft.com/office/word/2010/wordprocessingGroup" xmlns:wpi="http://schemas.microsoft.com/office/word/2010/wordprocessingInk" xmlns:wne="http://schemas.microsoft.com/office/word/2006/wordml" xmlns:wps="http://schemas.microsoft.com/office/word/2010/wordprocessingShape" mc:Ignorable="w14 w15 w16se w16cid w16 w16cex w16sdtdh wp14">
+<w:ftr xmlns:wpc="http://schemas.microsoft.com/office/word/2010/wordprocessingCanvas" xmlns:cx="http://schemas.microsoft.com/office/drawing/2014/chartex" xmlns:cx1="http://schemas.microsoft.com/office/drawing/2015/9/8/chartex" xmlns:cx2="http://schemas.microsoft.com/office/drawing/2015/10/21/chartex" xmlns:cx3="http://schemas.microsoft.com/office/drawing/2016/5/9/chartex" xmlns:cx4="http://schemas.microsoft.com/office/drawing/2016/5/10/chartex" xmlns:cx5="http://schemas.microsoft.com/office/drawing/2016/5/11/chartex" xmlns:cx6="http://schemas.microsoft.com/office/drawing/2016/5/12/chartex" xmlns:cx7="http://schemas.microsoft.com/office/drawing/2016/5/13/chartex" xmlns:cx8="http://schemas.microsoft.com/office/drawing/2016/5/14/chartex" xmlns:mc="http://schemas.openxmlformats.org/markup-compatibility/2006" xmlns:aink="http://schemas.microsoft.com/office/drawing/2016/ink" xmlns:am3d="http://schemas.microsoft.com/office/drawing/2017/model3d" xmlns:o="urn:schemas-microsoft-com:office:office" xmlns:oel="http://schemas.microsoft.com/office/2019/extlst" xmlns:r="http://schemas.openxmlformats.org/officeDocument/2006/relationships" xmlns:m="http://schemas.openxmlformats.org/officeDocument/2006/math" xmlns:v="urn:schemas-microsoft-com:vml" xmlns:wp14="http://schemas.microsoft.com/office/word/2010/wordprocessingDrawing" xmlns:wp="http://schemas.openxmlformats.org/drawingml/2006/wordprocessingDrawing" xmlns:w10="urn:schemas-microsoft-com:office:word" xmlns:w="http://schemas.openxmlformats.org/wordprocessingml/2006/main" xmlns:w14="http://schemas.microsoft.com/office/word/2010/wordml" xmlns:w15="http://schemas.microsoft.com/office/word/2012/wordml" xmlns:w16cex="http://schemas.microsoft.com/office/word/2018/wordml/cex" xmlns:w16cid="http://schemas.microsoft.com/office/word/2016/wordml/cid" xmlns:w16="http://schemas.microsoft.com/office/word/2018/wordml" xmlns:w16du="http://schemas.microsoft.com/office/word/2023/wordml/word16du" xmlns:w16sdtdh="http://schemas.microsoft.com/office/word/2020/wordml/sdtdatahash" xmlns:w16sdtfl="http://schemas.microsoft.com/office/word/2024/wordml/sdtformatlock" xmlns:w16se="http://schemas.microsoft.com/office/word/2015/wordml/symex" xmlns:wpg="http://schemas.microsoft.com/office/word/2010/wordprocessingGroup" xmlns:wpi="http://schemas.microsoft.com/office/word/2010/wordprocessingInk" xmlns:wne="http://schemas.microsoft.com/office/word/2006/wordml" xmlns:wps="http://schemas.microsoft.com/office/word/2010/wordprocessingShape" mc:Ignorable="w14 w15 w16se w16cid w16 w16cex w16sdtdh w16sdtfl w16du wp14">
   <w:sdt>
     <w:sdtPr>
       <w:rPr>
@@ -1141,7 +1200,6 @@
         <w:docPartUnique/>
       </w:docPartObj>
     </w:sdtPr>
-    <w:sdtEndPr/>
     <w:sdtContent>
       <w:sdt>
         <w:sdtPr>
@@ -1154,11 +1212,10 @@
             <w:docPartUnique/>
           </w:docPartObj>
         </w:sdtPr>
-        <w:sdtEndPr/>
         <w:sdtContent>
           <w:p>
             <w:pPr>
-              <w:pStyle w:val="Piedepgina"/>
+              <w:pStyle w:val="Footer"/>
               <w:jc w:val="center"/>
               <w:rPr>
                 <w:rFonts w:ascii="LM Roman 10" w:hAnsi="LM Roman 10"/>
@@ -1226,7 +1283,7 @@
                                       <w:szCs w:val="20"/>
                                       <w:lang w:val="es-ES"/>
                                     </w:rPr>
-                                    <w:t>CI</w:t>
+                                    <w:t>C</w:t>
                                   </w:r>
                                   <w:r>
                                     <w:rPr>
@@ -1235,7 +1292,7 @@
                                       <w:szCs w:val="20"/>
                                       <w:lang w:val="es-ES"/>
                                     </w:rPr>
-                                    <w:t>XXXX</w:t>
+                                    <w:t>I4835</w:t>
                                   </w:r>
                                   <w:r>
                                     <w:rPr>
@@ -1253,7 +1310,7 @@
                                       <w:szCs w:val="20"/>
                                       <w:lang w:val="es-ES"/>
                                     </w:rPr>
-                                    <w:t>Materia</w:t>
+                                    <w:t>Redes de Computación</w:t>
                                   </w:r>
                                 </w:p>
                               </w:txbxContent>
@@ -1279,7 +1336,7 @@
                       <v:stroke joinstyle="miter"/>
                       <v:path gradientshapeok="t" o:connecttype="rect"/>
                     </v:shapetype>
-                    <v:shape id="_x0000_s1034" type="#_x0000_t202" style="position:absolute;left:0;text-align:left;margin-left:75.2pt;margin-top:-3.35pt;width:189.15pt;height:23.25pt;z-index:251668480;visibility:visible;mso-wrap-style:square;mso-width-percent:0;mso-height-percent:0;mso-wrap-distance-left:9pt;mso-wrap-distance-top:0;mso-wrap-distance-right:9pt;mso-wrap-distance-bottom:0;mso-position-horizontal:absolute;mso-position-horizontal-relative:page;mso-position-vertical:absolute;mso-position-vertical-relative:text;mso-width-percent:0;mso-height-percent:0;mso-width-relative:margin;mso-height-relative:margin;v-text-anchor:top" o:gfxdata="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" filled="f" stroked="f">
+                    <v:shape id="_x0000_s1031" type="#_x0000_t202" style="position:absolute;left:0;text-align:left;margin-left:75.2pt;margin-top:-3.35pt;width:189.15pt;height:23.25pt;z-index:251668480;visibility:visible;mso-wrap-style:square;mso-width-percent:0;mso-height-percent:0;mso-wrap-distance-left:9pt;mso-wrap-distance-top:0;mso-wrap-distance-right:9pt;mso-wrap-distance-bottom:0;mso-position-horizontal:absolute;mso-position-horizontal-relative:page;mso-position-vertical:absolute;mso-position-vertical-relative:text;mso-width-percent:0;mso-height-percent:0;mso-width-relative:margin;mso-height-relative:margin;v-text-anchor:top" o:gfxdata="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" filled="f" stroked="f">
                       <v:textbox>
                         <w:txbxContent>
                           <w:p>
@@ -1298,7 +1355,7 @@
                                 <w:szCs w:val="20"/>
                                 <w:lang w:val="es-ES"/>
                               </w:rPr>
-                              <w:t>CI</w:t>
+                              <w:t>C</w:t>
                             </w:r>
                             <w:r>
                               <w:rPr>
@@ -1307,7 +1364,7 @@
                                 <w:szCs w:val="20"/>
                                 <w:lang w:val="es-ES"/>
                               </w:rPr>
-                              <w:t>XXXX</w:t>
+                              <w:t>I4835</w:t>
                             </w:r>
                             <w:r>
                               <w:rPr>
@@ -1325,7 +1382,7 @@
                                 <w:szCs w:val="20"/>
                                 <w:lang w:val="es-ES"/>
                               </w:rPr>
-                              <w:t>Materia</w:t>
+                              <w:t>Redes de Computación</w:t>
                             </w:r>
                           </w:p>
                         </w:txbxContent>
@@ -1538,14 +1595,14 @@
   </w:sdt>
   <w:p>
     <w:pPr>
-      <w:pStyle w:val="Piedepgina"/>
+      <w:pStyle w:val="Footer"/>
     </w:pPr>
   </w:p>
 </w:ftr>
 </file>
 
 <file path=word/footnotes.xml><?xml version="1.0" encoding="utf-8"?>
-<w:footnotes xmlns:wpc="http://schemas.microsoft.com/office/word/2010/wordprocessingCanvas" xmlns:cx="http://schemas.microsoft.com/office/drawing/2014/chartex" xmlns:cx1="http://schemas.microsoft.com/office/drawing/2015/9/8/chartex" xmlns:cx2="http://schemas.microsoft.com/office/drawing/2015/10/21/chartex" xmlns:cx3="http://schemas.microsoft.com/office/drawing/2016/5/9/chartex" xmlns:cx4="http://schemas.microsoft.com/office/drawing/2016/5/10/chartex" xmlns:cx5="http://schemas.microsoft.com/office/drawing/2016/5/11/chartex" xmlns:cx6="http://schemas.microsoft.com/office/drawing/2016/5/12/chartex" xmlns:cx7="http://schemas.microsoft.com/office/drawing/2016/5/13/chartex" xmlns:cx8="http://schemas.microsoft.com/office/drawing/2016/5/14/chartex" xmlns:mc="http://schemas.openxmlformats.org/markup-compatibility/2006" xmlns:aink="http://schemas.microsoft.com/office/drawing/2016/ink" xmlns:am3d="http://schemas.microsoft.com/office/drawing/2017/model3d" xmlns:o="urn:schemas-microsoft-com:office:office" xmlns:r="http://schemas.openxmlformats.org/officeDocument/2006/relationships" xmlns:m="http://schemas.openxmlformats.org/officeDocument/2006/math" xmlns:v="urn:schemas-microsoft-com:vml" xmlns:wp14="http://schemas.microsoft.com/office/word/2010/wordprocessingDrawing" xmlns:wp="http://schemas.openxmlformats.org/drawingml/2006/wordprocessingDrawing" xmlns:w10="urn:schemas-microsoft-com:office:word" xmlns:w="http://schemas.openxmlformats.org/wordprocessingml/2006/main" xmlns:w14="http://schemas.microsoft.com/office/word/2010/wordml" xmlns:w15="http://schemas.microsoft.com/office/word/2012/wordml" xmlns:w16cex="http://schemas.microsoft.com/office/word/2018/wordml/cex" xmlns:w16cid="http://schemas.microsoft.com/office/word/2016/wordml/cid" xmlns:w16="http://schemas.microsoft.com/office/word/2018/wordml" xmlns:w16sdtdh="http://schemas.microsoft.com/office/word/2020/wordml/sdtdatahash" xmlns:w16se="http://schemas.microsoft.com/office/word/2015/wordml/symex" xmlns:wpg="http://schemas.microsoft.com/office/word/2010/wordprocessingGroup" xmlns:wpi="http://schemas.microsoft.com/office/word/2010/wordprocessingInk" xmlns:wne="http://schemas.microsoft.com/office/word/2006/wordml" xmlns:wps="http://schemas.microsoft.com/office/word/2010/wordprocessingShape" mc:Ignorable="w14 w15 w16se w16cid w16 w16cex w16sdtdh wp14">
+<w:footnotes xmlns:wpc="http://schemas.microsoft.com/office/word/2010/wordprocessingCanvas" xmlns:cx="http://schemas.microsoft.com/office/drawing/2014/chartex" xmlns:cx1="http://schemas.microsoft.com/office/drawing/2015/9/8/chartex" xmlns:cx2="http://schemas.microsoft.com/office/drawing/2015/10/21/chartex" xmlns:cx3="http://schemas.microsoft.com/office/drawing/2016/5/9/chartex" xmlns:cx4="http://schemas.microsoft.com/office/drawing/2016/5/10/chartex" xmlns:cx5="http://schemas.microsoft.com/office/drawing/2016/5/11/chartex" xmlns:cx6="http://schemas.microsoft.com/office/drawing/2016/5/12/chartex" xmlns:cx7="http://schemas.microsoft.com/office/drawing/2016/5/13/chartex" xmlns:cx8="http://schemas.microsoft.com/office/drawing/2016/5/14/chartex" xmlns:mc="http://schemas.openxmlformats.org/markup-compatibility/2006" xmlns:aink="http://schemas.microsoft.com/office/drawing/2016/ink" xmlns:am3d="http://schemas.microsoft.com/office/drawing/2017/model3d" xmlns:o="urn:schemas-microsoft-com:office:office" xmlns:oel="http://schemas.microsoft.com/office/2019/extlst" xmlns:r="http://schemas.openxmlformats.org/officeDocument/2006/relationships" xmlns:m="http://schemas.openxmlformats.org/officeDocument/2006/math" xmlns:v="urn:schemas-microsoft-com:vml" xmlns:wp14="http://schemas.microsoft.com/office/word/2010/wordprocessingDrawing" xmlns:wp="http://schemas.openxmlformats.org/drawingml/2006/wordprocessingDrawing" xmlns:w10="urn:schemas-microsoft-com:office:word" xmlns:w="http://schemas.openxmlformats.org/wordprocessingml/2006/main" xmlns:w14="http://schemas.microsoft.com/office/word/2010/wordml" xmlns:w15="http://schemas.microsoft.com/office/word/2012/wordml" xmlns:w16cex="http://schemas.microsoft.com/office/word/2018/wordml/cex" xmlns:w16cid="http://schemas.microsoft.com/office/word/2016/wordml/cid" xmlns:w16="http://schemas.microsoft.com/office/word/2018/wordml" xmlns:w16du="http://schemas.microsoft.com/office/word/2023/wordml/word16du" xmlns:w16sdtdh="http://schemas.microsoft.com/office/word/2020/wordml/sdtdatahash" xmlns:w16sdtfl="http://schemas.microsoft.com/office/word/2024/wordml/sdtformatlock" xmlns:w16se="http://schemas.microsoft.com/office/word/2015/wordml/symex" xmlns:wpg="http://schemas.microsoft.com/office/word/2010/wordprocessingGroup" xmlns:wpi="http://schemas.microsoft.com/office/word/2010/wordprocessingInk" xmlns:wne="http://schemas.microsoft.com/office/word/2006/wordml" xmlns:wps="http://schemas.microsoft.com/office/word/2010/wordprocessingShape" mc:Ignorable="w14 w15 w16se w16cid w16 w16cex w16sdtdh w16sdtfl w16du wp14">
   <w:footnote w:type="separator" w:id="-1">
     <w:p>
       <w:pPr>
@@ -1570,10 +1627,10 @@
 </file>
 
 <file path=word/header1.xml><?xml version="1.0" encoding="utf-8"?>
-<w:hdr xmlns:wpc="http://schemas.microsoft.com/office/word/2010/wordprocessingCanvas" xmlns:cx="http://schemas.microsoft.com/office/drawing/2014/chartex" xmlns:cx1="http://schemas.microsoft.com/office/drawing/2015/9/8/chartex" xmlns:cx2="http://schemas.microsoft.com/office/drawing/2015/10/21/chartex" xmlns:cx3="http://schemas.microsoft.com/office/drawing/2016/5/9/chartex" xmlns:cx4="http://schemas.microsoft.com/office/drawing/2016/5/10/chartex" xmlns:cx5="http://schemas.microsoft.com/office/drawing/2016/5/11/chartex" xmlns:cx6="http://schemas.microsoft.com/office/drawing/2016/5/12/chartex" xmlns:cx7="http://schemas.microsoft.com/office/drawing/2016/5/13/chartex" xmlns:cx8="http://schemas.microsoft.com/office/drawing/2016/5/14/chartex" xmlns:mc="http://schemas.openxmlformats.org/markup-compatibility/2006" xmlns:aink="http://schemas.microsoft.com/office/drawing/2016/ink" xmlns:am3d="http://schemas.microsoft.com/office/drawing/2017/model3d" xmlns:o="urn:schemas-microsoft-com:office:office" xmlns:r="http://schemas.openxmlformats.org/officeDocument/2006/relationships" xmlns:m="http://schemas.openxmlformats.org/officeDocument/2006/math" xmlns:v="urn:schemas-microsoft-com:vml" xmlns:wp14="http://schemas.microsoft.com/office/word/2010/wordprocessingDrawing" xmlns:wp="http://schemas.openxmlformats.org/drawingml/2006/wordprocessingDrawing" xmlns:w10="urn:schemas-microsoft-com:office:word" xmlns:w="http://schemas.openxmlformats.org/wordprocessingml/2006/main" xmlns:w14="http://schemas.microsoft.com/office/word/2010/wordml" xmlns:w15="http://schemas.microsoft.com/office/word/2012/wordml" xmlns:w16cex="http://schemas.microsoft.com/office/word/2018/wordml/cex" xmlns:w16cid="http://schemas.microsoft.com/office/word/2016/wordml/cid" xmlns:w16="http://schemas.microsoft.com/office/word/2018/wordml" xmlns:w16sdtdh="http://schemas.microsoft.com/office/word/2020/wordml/sdtdatahash" xmlns:w16se="http://schemas.microsoft.com/office/word/2015/wordml/symex" xmlns:wpg="http://schemas.microsoft.com/office/word/2010/wordprocessingGroup" xmlns:wpi="http://schemas.microsoft.com/office/word/2010/wordprocessingInk" xmlns:wne="http://schemas.microsoft.com/office/word/2006/wordml" xmlns:wps="http://schemas.microsoft.com/office/word/2010/wordprocessingShape" mc:Ignorable="w14 w15 w16se w16cid w16 w16cex w16sdtdh wp14">
+<w:hdr xmlns:wpc="http://schemas.microsoft.com/office/word/2010/wordprocessingCanvas" xmlns:cx="http://schemas.microsoft.com/office/drawing/2014/chartex" xmlns:cx1="http://schemas.microsoft.com/office/drawing/2015/9/8/chartex" xmlns:cx2="http://schemas.microsoft.com/office/drawing/2015/10/21/chartex" xmlns:cx3="http://schemas.microsoft.com/office/drawing/2016/5/9/chartex" xmlns:cx4="http://schemas.microsoft.com/office/drawing/2016/5/10/chartex" xmlns:cx5="http://schemas.microsoft.com/office/drawing/2016/5/11/chartex" xmlns:cx6="http://schemas.microsoft.com/office/drawing/2016/5/12/chartex" xmlns:cx7="http://schemas.microsoft.com/office/drawing/2016/5/13/chartex" xmlns:cx8="http://schemas.microsoft.com/office/drawing/2016/5/14/chartex" xmlns:mc="http://schemas.openxmlformats.org/markup-compatibility/2006" xmlns:aink="http://schemas.microsoft.com/office/drawing/2016/ink" xmlns:am3d="http://schemas.microsoft.com/office/drawing/2017/model3d" xmlns:o="urn:schemas-microsoft-com:office:office" xmlns:oel="http://schemas.microsoft.com/office/2019/extlst" xmlns:r="http://schemas.openxmlformats.org/officeDocument/2006/relationships" xmlns:m="http://schemas.openxmlformats.org/officeDocument/2006/math" xmlns:v="urn:schemas-microsoft-com:vml" xmlns:wp14="http://schemas.microsoft.com/office/word/2010/wordprocessingDrawing" xmlns:wp="http://schemas.openxmlformats.org/drawingml/2006/wordprocessingDrawing" xmlns:w10="urn:schemas-microsoft-com:office:word" xmlns:w="http://schemas.openxmlformats.org/wordprocessingml/2006/main" xmlns:w14="http://schemas.microsoft.com/office/word/2010/wordml" xmlns:w15="http://schemas.microsoft.com/office/word/2012/wordml" xmlns:w16cex="http://schemas.microsoft.com/office/word/2018/wordml/cex" xmlns:w16cid="http://schemas.microsoft.com/office/word/2016/wordml/cid" xmlns:w16="http://schemas.microsoft.com/office/word/2018/wordml" xmlns:w16du="http://schemas.microsoft.com/office/word/2023/wordml/word16du" xmlns:w16sdtdh="http://schemas.microsoft.com/office/word/2020/wordml/sdtdatahash" xmlns:w16sdtfl="http://schemas.microsoft.com/office/word/2024/wordml/sdtformatlock" xmlns:w16se="http://schemas.microsoft.com/office/word/2015/wordml/symex" xmlns:wpg="http://schemas.microsoft.com/office/word/2010/wordprocessingGroup" xmlns:wpi="http://schemas.microsoft.com/office/word/2010/wordprocessingInk" xmlns:wne="http://schemas.microsoft.com/office/word/2006/wordml" xmlns:wps="http://schemas.microsoft.com/office/word/2010/wordprocessingShape" mc:Ignorable="w14 w15 w16se w16cid w16 w16cex w16sdtdh w16sdtfl w16du wp14">
   <w:p>
     <w:pPr>
-      <w:pStyle w:val="Encabezado"/>
+      <w:pStyle w:val="Header"/>
     </w:pPr>
     <w:r>
       <w:rPr>
@@ -1734,7 +1791,7 @@
               <v:stroke joinstyle="miter"/>
               <v:path gradientshapeok="t" o:connecttype="rect"/>
             </v:shapetype>
-            <v:shape id="_x0000_s1031" type="#_x0000_t202" style="position:absolute;margin-left:0;margin-top:-19.7pt;width:138pt;height:23.65pt;z-index:251670528;visibility:visible;mso-wrap-style:square;mso-width-percent:0;mso-height-percent:0;mso-wrap-distance-left:9pt;mso-wrap-distance-top:0;mso-wrap-distance-right:9pt;mso-wrap-distance-bottom:0;mso-position-horizontal:center;mso-position-horizontal-relative:margin;mso-position-vertical:absolute;mso-position-vertical-relative:text;mso-width-percent:0;mso-height-percent:0;mso-width-relative:margin;mso-height-relative:margin;v-text-anchor:top" o:gfxdata="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" filled="f" stroked="f">
+            <v:shape id="_x0000_s1029" type="#_x0000_t202" style="position:absolute;margin-left:0;margin-top:-19.7pt;width:138pt;height:23.65pt;z-index:251670528;visibility:visible;mso-wrap-style:square;mso-width-percent:0;mso-height-percent:0;mso-wrap-distance-left:9pt;mso-wrap-distance-top:0;mso-wrap-distance-right:9pt;mso-wrap-distance-bottom:0;mso-position-horizontal:center;mso-position-horizontal-relative:margin;mso-position-vertical:absolute;mso-position-vertical-relative:text;mso-width-percent:0;mso-height-percent:0;mso-width-relative:margin;mso-height-relative:margin;v-text-anchor:top" o:gfxdata="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" filled="f" stroked="f">
               <v:textbox>
                 <w:txbxContent>
                   <w:p>
@@ -1838,8 +1895,8 @@
                             <w:jc w:val="right"/>
                             <w:rPr>
                               <w:rFonts w:ascii="LM Roman 10" w:hAnsi="LM Roman 10"/>
-                              <w:sz w:val="20"/>
-                              <w:szCs w:val="20"/>
+                              <w:sz w:val="16"/>
+                              <w:szCs w:val="16"/>
                               <w:lang w:val="es-ES"/>
                             </w:rPr>
                           </w:pPr>
@@ -1850,7 +1907,7 @@
                               <w:szCs w:val="20"/>
                               <w:lang w:val="es-ES"/>
                             </w:rPr>
-                            <w:t>Nombre del profesor</w:t>
+                            <w:t>Miguel Torrealba</w:t>
                           </w:r>
                         </w:p>
                       </w:txbxContent>
@@ -1872,7 +1929,7 @@
         </mc:Choice>
         <mc:Fallback>
           <w:pict>
-            <v:shape w14:anchorId="608C2536" id="_x0000_s1032" type="#_x0000_t202" style="position:absolute;margin-left:107.6pt;margin-top:-36.7pt;width:158.8pt;height:40pt;z-index:251664384;visibility:visible;mso-wrap-style:square;mso-width-percent:0;mso-height-percent:0;mso-wrap-distance-left:9pt;mso-wrap-distance-top:0;mso-wrap-distance-right:9pt;mso-wrap-distance-bottom:0;mso-position-horizontal:right;mso-position-horizontal-relative:margin;mso-position-vertical:absolute;mso-position-vertical-relative:text;mso-width-percent:0;mso-height-percent:0;mso-width-relative:margin;mso-height-relative:margin;v-text-anchor:top" o:gfxdata="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" filled="f" stroked="f">
+            <v:shape w14:anchorId="608C2536" id="_x0000_s1030" type="#_x0000_t202" style="position:absolute;margin-left:107.6pt;margin-top:-36.7pt;width:158.8pt;height:40pt;z-index:251664384;visibility:visible;mso-wrap-style:square;mso-width-percent:0;mso-height-percent:0;mso-wrap-distance-left:9pt;mso-wrap-distance-top:0;mso-wrap-distance-right:9pt;mso-wrap-distance-bottom:0;mso-position-horizontal:right;mso-position-horizontal-relative:margin;mso-position-vertical:absolute;mso-position-vertical-relative:text;mso-width-percent:0;mso-height-percent:0;mso-width-relative:margin;mso-height-relative:margin;v-text-anchor:top" o:gfxdata="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" filled="f" stroked="f">
               <v:textbox>
                 <w:txbxContent>
                   <w:p>
@@ -1902,8 +1959,8 @@
                       <w:jc w:val="right"/>
                       <w:rPr>
                         <w:rFonts w:ascii="LM Roman 10" w:hAnsi="LM Roman 10"/>
-                        <w:sz w:val="20"/>
-                        <w:szCs w:val="20"/>
+                        <w:sz w:val="16"/>
+                        <w:szCs w:val="16"/>
                         <w:lang w:val="es-ES"/>
                       </w:rPr>
                     </w:pPr>
@@ -1914,7 +1971,7 @@
                         <w:szCs w:val="20"/>
                         <w:lang w:val="es-ES"/>
                       </w:rPr>
-                      <w:t>Nombre del profesor</w:t>
+                      <w:t>Miguel Torrealba</w:t>
                     </w:r>
                   </w:p>
                 </w:txbxContent>
@@ -1927,156 +1984,6 @@
     </w:r>
     <w:r>
       <w:rPr>
-        <w:noProof/>
-      </w:rPr>
-      <mc:AlternateContent>
-        <mc:Choice Requires="wps">
-          <w:drawing>
-            <wp:anchor distT="0" distB="0" distL="114300" distR="114300" simplePos="0" relativeHeight="251662336" behindDoc="0" locked="0" layoutInCell="1" allowOverlap="1" wp14:anchorId="18FAC133" wp14:editId="70FDB1D3">
-              <wp:simplePos x="0" y="0"/>
-              <wp:positionH relativeFrom="margin">
-                <wp:posOffset>-114300</wp:posOffset>
-              </wp:positionH>
-              <wp:positionV relativeFrom="paragraph">
-                <wp:posOffset>-275590</wp:posOffset>
-              </wp:positionV>
-              <wp:extent cx="2016760" cy="317500"/>
-              <wp:effectExtent l="0" t="0" r="0" b="6350"/>
-              <wp:wrapNone/>
-              <wp:docPr id="217" name="Cuadro de texto 2"/>
-              <wp:cNvGraphicFramePr>
-                <a:graphicFrameLocks xmlns:a="http://schemas.openxmlformats.org/drawingml/2006/main"/>
-              </wp:cNvGraphicFramePr>
-              <a:graphic xmlns:a="http://schemas.openxmlformats.org/drawingml/2006/main">
-                <a:graphicData uri="http://schemas.microsoft.com/office/word/2010/wordprocessingShape">
-                  <wps:wsp>
-                    <wps:cNvSpPr txBox="1">
-                      <a:spLocks noChangeArrowheads="1"/>
-                    </wps:cNvSpPr>
-                    <wps:spPr bwMode="auto">
-                      <a:xfrm>
-                        <a:off x="0" y="0"/>
-                        <a:ext cx="2016760" cy="317500"/>
-                      </a:xfrm>
-                      <a:prstGeom prst="rect">
-                        <a:avLst/>
-                      </a:prstGeom>
-                      <a:noFill/>
-                      <a:ln w="9525">
-                        <a:noFill/>
-                        <a:miter lim="800000"/>
-                        <a:headEnd/>
-                        <a:tailEnd/>
-                      </a:ln>
-                    </wps:spPr>
-                    <wps:txbx>
-                      <w:txbxContent>
-                        <w:p>
-                          <w:pPr>
-                            <w:rPr>
-                              <w:rFonts w:ascii="LM Roman 10" w:hAnsi="LM Roman 10"/>
-                              <w:sz w:val="20"/>
-                              <w:szCs w:val="20"/>
-                              <w:lang w:val="es-ES"/>
-                            </w:rPr>
-                          </w:pPr>
-                          <w:r>
-                            <w:rPr>
-                              <w:rFonts w:ascii="LM Roman 10" w:hAnsi="LM Roman 10"/>
-                              <w:sz w:val="20"/>
-                              <w:szCs w:val="20"/>
-                              <w:lang w:val="es-ES"/>
-                            </w:rPr>
-                            <w:t>Estudiante</w:t>
-                          </w:r>
-                          <w:r>
-                            <w:rPr>
-                              <w:rFonts w:ascii="LM Roman 10" w:hAnsi="LM Roman 10"/>
-                              <w:sz w:val="20"/>
-                              <w:szCs w:val="20"/>
-                              <w:lang w:val="es-ES"/>
-                            </w:rPr>
-                            <w:t xml:space="preserve">. </w:t>
-                          </w:r>
-                          <w:r>
-                            <w:rPr>
-                              <w:rFonts w:ascii="LM Roman 10" w:hAnsi="LM Roman 10"/>
-                              <w:sz w:val="20"/>
-                              <w:szCs w:val="20"/>
-                              <w:lang w:val="es-ES"/>
-                            </w:rPr>
-                            <w:t>Carnet</w:t>
-                          </w:r>
-                        </w:p>
-                      </w:txbxContent>
-                    </wps:txbx>
-                    <wps:bodyPr rot="0" vert="horz" wrap="square" lIns="91440" tIns="45720" rIns="91440" bIns="45720" anchor="t" anchorCtr="0">
-                      <a:noAutofit/>
-                    </wps:bodyPr>
-                  </wps:wsp>
-                </a:graphicData>
-              </a:graphic>
-              <wp14:sizeRelH relativeFrom="margin">
-                <wp14:pctWidth>0</wp14:pctWidth>
-              </wp14:sizeRelH>
-              <wp14:sizeRelV relativeFrom="margin">
-                <wp14:pctHeight>0</wp14:pctHeight>
-              </wp14:sizeRelV>
-            </wp:anchor>
-          </w:drawing>
-        </mc:Choice>
-        <mc:Fallback>
-          <w:pict>
-            <v:shape w14:anchorId="18FAC133" id="_x0000_s1033" type="#_x0000_t202" style="position:absolute;margin-left:-9pt;margin-top:-21.7pt;width:158.8pt;height:25pt;z-index:251662336;visibility:visible;mso-wrap-style:square;mso-width-percent:0;mso-height-percent:0;mso-wrap-distance-left:9pt;mso-wrap-distance-top:0;mso-wrap-distance-right:9pt;mso-wrap-distance-bottom:0;mso-position-horizontal:absolute;mso-position-horizontal-relative:margin;mso-position-vertical:absolute;mso-position-vertical-relative:text;mso-width-percent:0;mso-height-percent:0;mso-width-relative:margin;mso-height-relative:margin;v-text-anchor:top" o:gfxdata="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" filled="f" stroked="f">
-              <v:textbox>
-                <w:txbxContent>
-                  <w:p>
-                    <w:pPr>
-                      <w:rPr>
-                        <w:rFonts w:ascii="LM Roman 10" w:hAnsi="LM Roman 10"/>
-                        <w:sz w:val="20"/>
-                        <w:szCs w:val="20"/>
-                        <w:lang w:val="es-ES"/>
-                      </w:rPr>
-                    </w:pPr>
-                    <w:r>
-                      <w:rPr>
-                        <w:rFonts w:ascii="LM Roman 10" w:hAnsi="LM Roman 10"/>
-                        <w:sz w:val="20"/>
-                        <w:szCs w:val="20"/>
-                        <w:lang w:val="es-ES"/>
-                      </w:rPr>
-                      <w:t>Estudiante</w:t>
-                    </w:r>
-                    <w:r>
-                      <w:rPr>
-                        <w:rFonts w:ascii="LM Roman 10" w:hAnsi="LM Roman 10"/>
-                        <w:sz w:val="20"/>
-                        <w:szCs w:val="20"/>
-                        <w:lang w:val="es-ES"/>
-                      </w:rPr>
-                      <w:t xml:space="preserve">. </w:t>
-                    </w:r>
-                    <w:r>
-                      <w:rPr>
-                        <w:rFonts w:ascii="LM Roman 10" w:hAnsi="LM Roman 10"/>
-                        <w:sz w:val="20"/>
-                        <w:szCs w:val="20"/>
-                        <w:lang w:val="es-ES"/>
-                      </w:rPr>
-                      <w:t>Carnet</w:t>
-                    </w:r>
-                  </w:p>
-                </w:txbxContent>
-              </v:textbox>
-              <w10:wrap anchorx="margin"/>
-            </v:shape>
-          </w:pict>
-        </mc:Fallback>
-      </mc:AlternateContent>
-    </w:r>
-    <w:r>
-      <w:rPr>
         <w:rFonts w:ascii="LM Roman 10" w:hAnsi="LM Roman 10"/>
         <w:b/>
         <w:bCs/>
@@ -2085,7 +1992,7 @@
       <mc:AlternateContent>
         <mc:Choice Requires="wps">
           <w:drawing>
-            <wp:anchor distT="0" distB="0" distL="114300" distR="114300" simplePos="0" relativeHeight="251660288" behindDoc="0" locked="0" layoutInCell="1" allowOverlap="1" wp14:anchorId="0F6D420B" wp14:editId="6031DCDC">
+            <wp:anchor distT="0" distB="0" distL="114300" distR="114300" simplePos="0" relativeHeight="251660288" behindDoc="0" locked="0" layoutInCell="1" allowOverlap="1" wp14:anchorId="0F6D420B" wp14:editId="52B244E1">
               <wp:simplePos x="0" y="0"/>
               <wp:positionH relativeFrom="margin">
                 <wp:posOffset>0</wp:posOffset>
@@ -2141,7 +2048,7 @@
         </mc:Choice>
         <mc:Fallback>
           <w:pict>
-            <v:line w14:anchorId="0BAF3C62" id="Conector recto 344" o:spid="_x0000_s1026" style="position:absolute;flip:y;z-index:251660288;visibility:visible;mso-wrap-style:square;mso-width-percent:0;mso-height-percent:0;mso-wrap-distance-left:9pt;mso-wrap-distance-top:0;mso-wrap-distance-right:9pt;mso-wrap-distance-bottom:0;mso-position-horizontal:absolute;mso-position-horizontal-relative:margin;mso-position-vertical:absolute;mso-position-vertical-relative:text;mso-width-percent:0;mso-height-percent:0;mso-width-relative:margin;mso-height-relative:margin" from="0,4.55pt" to="540pt,4.55pt" o:gfxdata="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" strokecolor="black [3200]" strokeweight="1.5pt">
+            <v:line w14:anchorId="3F615030" id="Conector recto 344" o:spid="_x0000_s1026" style="position:absolute;flip:y;z-index:251660288;visibility:visible;mso-wrap-style:square;mso-width-percent:0;mso-height-percent:0;mso-wrap-distance-left:9pt;mso-wrap-distance-top:0;mso-wrap-distance-right:9pt;mso-wrap-distance-bottom:0;mso-position-horizontal:absolute;mso-position-horizontal-relative:margin;mso-position-vertical:absolute;mso-position-vertical-relative:text;mso-width-percent:0;mso-height-percent:0;mso-width-relative:margin;mso-height-relative:margin" from="0,4.55pt" to="540pt,4.55pt" o:gfxdata="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" strokecolor="black [3200]" strokeweight="1.5pt">
               <v:stroke joinstyle="miter"/>
               <w10:wrap anchorx="margin"/>
             </v:line>
@@ -2154,10 +2061,10 @@
 </file>
 
 <file path=word/numbering.xml><?xml version="1.0" encoding="utf-8"?>
-<w:numbering xmlns:wpc="http://schemas.microsoft.com/office/word/2010/wordprocessingCanvas" xmlns:cx="http://schemas.microsoft.com/office/drawing/2014/chartex" xmlns:cx1="http://schemas.microsoft.com/office/drawing/2015/9/8/chartex" xmlns:cx2="http://schemas.microsoft.com/office/drawing/2015/10/21/chartex" xmlns:cx3="http://schemas.microsoft.com/office/drawing/2016/5/9/chartex" xmlns:cx4="http://schemas.microsoft.com/office/drawing/2016/5/10/chartex" xmlns:cx5="http://schemas.microsoft.com/office/drawing/2016/5/11/chartex" xmlns:cx6="http://schemas.microsoft.com/office/drawing/2016/5/12/chartex" xmlns:cx7="http://schemas.microsoft.com/office/drawing/2016/5/13/chartex" xmlns:cx8="http://schemas.microsoft.com/office/drawing/2016/5/14/chartex" xmlns:mc="http://schemas.openxmlformats.org/markup-compatibility/2006" xmlns:aink="http://schemas.microsoft.com/office/drawing/2016/ink" xmlns:am3d="http://schemas.microsoft.com/office/drawing/2017/model3d" xmlns:o="urn:schemas-microsoft-com:office:office" xmlns:r="http://schemas.openxmlformats.org/officeDocument/2006/relationships" xmlns:m="http://schemas.openxmlformats.org/officeDocument/2006/math" xmlns:v="urn:schemas-microsoft-com:vml" xmlns:wp14="http://schemas.microsoft.com/office/word/2010/wordprocessingDrawing" xmlns:wp="http://schemas.openxmlformats.org/drawingml/2006/wordprocessingDrawing" xmlns:w10="urn:schemas-microsoft-com:office:word" xmlns:w="http://schemas.openxmlformats.org/wordprocessingml/2006/main" xmlns:w14="http://schemas.microsoft.com/office/word/2010/wordml" xmlns:w15="http://schemas.microsoft.com/office/word/2012/wordml" xmlns:w16cex="http://schemas.microsoft.com/office/word/2018/wordml/cex" xmlns:w16cid="http://schemas.microsoft.com/office/word/2016/wordml/cid" xmlns:w16="http://schemas.microsoft.com/office/word/2018/wordml" xmlns:w16sdtdh="http://schemas.microsoft.com/office/word/2020/wordml/sdtdatahash" xmlns:w16se="http://schemas.microsoft.com/office/word/2015/wordml/symex" xmlns:wpg="http://schemas.microsoft.com/office/word/2010/wordprocessingGroup" xmlns:wpi="http://schemas.microsoft.com/office/word/2010/wordprocessingInk" xmlns:wne="http://schemas.microsoft.com/office/word/2006/wordml" xmlns:wps="http://schemas.microsoft.com/office/word/2010/wordprocessingShape" mc:Ignorable="w14 w15 w16se w16cid w16 w16cex w16sdtdh wp14">
+<w:numbering xmlns:wpc="http://schemas.microsoft.com/office/word/2010/wordprocessingCanvas" xmlns:cx="http://schemas.microsoft.com/office/drawing/2014/chartex" xmlns:cx1="http://schemas.microsoft.com/office/drawing/2015/9/8/chartex" xmlns:cx2="http://schemas.microsoft.com/office/drawing/2015/10/21/chartex" xmlns:cx3="http://schemas.microsoft.com/office/drawing/2016/5/9/chartex" xmlns:cx4="http://schemas.microsoft.com/office/drawing/2016/5/10/chartex" xmlns:cx5="http://schemas.microsoft.com/office/drawing/2016/5/11/chartex" xmlns:cx6="http://schemas.microsoft.com/office/drawing/2016/5/12/chartex" xmlns:cx7="http://schemas.microsoft.com/office/drawing/2016/5/13/chartex" xmlns:cx8="http://schemas.microsoft.com/office/drawing/2016/5/14/chartex" xmlns:mc="http://schemas.openxmlformats.org/markup-compatibility/2006" xmlns:aink="http://schemas.microsoft.com/office/drawing/2016/ink" xmlns:am3d="http://schemas.microsoft.com/office/drawing/2017/model3d" xmlns:o="urn:schemas-microsoft-com:office:office" xmlns:oel="http://schemas.microsoft.com/office/2019/extlst" xmlns:r="http://schemas.openxmlformats.org/officeDocument/2006/relationships" xmlns:m="http://schemas.openxmlformats.org/officeDocument/2006/math" xmlns:v="urn:schemas-microsoft-com:vml" xmlns:wp14="http://schemas.microsoft.com/office/word/2010/wordprocessingDrawing" xmlns:wp="http://schemas.openxmlformats.org/drawingml/2006/wordprocessingDrawing" xmlns:w10="urn:schemas-microsoft-com:office:word" xmlns:w="http://schemas.openxmlformats.org/wordprocessingml/2006/main" xmlns:w14="http://schemas.microsoft.com/office/word/2010/wordml" xmlns:w15="http://schemas.microsoft.com/office/word/2012/wordml" xmlns:w16cex="http://schemas.microsoft.com/office/word/2018/wordml/cex" xmlns:w16cid="http://schemas.microsoft.com/office/word/2016/wordml/cid" xmlns:w16="http://schemas.microsoft.com/office/word/2018/wordml" xmlns:w16du="http://schemas.microsoft.com/office/word/2023/wordml/word16du" xmlns:w16sdtdh="http://schemas.microsoft.com/office/word/2020/wordml/sdtdatahash" xmlns:w16sdtfl="http://schemas.microsoft.com/office/word/2024/wordml/sdtformatlock" xmlns:w16se="http://schemas.microsoft.com/office/word/2015/wordml/symex" xmlns:wpg="http://schemas.microsoft.com/office/word/2010/wordprocessingGroup" xmlns:wpi="http://schemas.microsoft.com/office/word/2010/wordprocessingInk" xmlns:wne="http://schemas.microsoft.com/office/word/2006/wordml" xmlns:wps="http://schemas.microsoft.com/office/word/2010/wordprocessingShape" mc:Ignorable="w14 w15 w16se w16cid w16 w16cex w16sdtdh w16sdtfl w16du wp14">
   <w:numPicBullet w:numPicBulletId="0">
     <w:pict>
-      <v:shapetype w14:anchorId="334ED24E" id="_x0000_t75" coordsize="21600,21600" o:spt="75" o:preferrelative="t" path="m@4@5l@4@11@9@11@9@5xe" filled="f" stroked="f">
+      <v:shapetype w14:anchorId="63F28E10" id="_x0000_t75" coordsize="21600,21600" o:spt="75" o:preferrelative="t" path="m@4@5l@4@11@9@11@9@5xe" filled="f" stroked="f">
         <v:stroke joinstyle="miter"/>
         <v:formulas>
           <v:f eqn="if lineDrawn pixelLineWidth 0"/>
@@ -2176,7 +2083,7 @@
         <v:path o:extrusionok="f" gradientshapeok="t" o:connecttype="rect"/>
         <o:lock v:ext="edit" aspectratio="t"/>
       </v:shapetype>
-      <v:shape id="_x0000_i1049" type="#_x0000_t75" style="width:25.35pt;height:19.65pt;flip:x;visibility:visible;mso-wrap-style:square" o:bullet="t">
+      <v:shape id="_x0000_i1046" type="#_x0000_t75" style="width:25.35pt;height:19.65pt;flip:x;visibility:visible;mso-wrap-style:square" o:bullet="t">
         <v:imagedata r:id="rId1" o:title=""/>
       </v:shape>
     </w:pict>
@@ -2188,7 +2095,7 @@
     <w:lvl w:ilvl="0">
       <w:start w:val="1"/>
       <w:numFmt w:val="bullet"/>
-      <w:pStyle w:val="Listaconvietas"/>
+      <w:pStyle w:val="ListBullet"/>
       <w:lvlText w:val=""/>
       <w:lvlJc w:val="left"/>
       <w:pPr>
@@ -13132,364 +13039,364 @@
       </w:pPr>
     </w:lvl>
   </w:abstractNum>
-  <w:num w:numId="1">
+  <w:num w:numId="1" w16cid:durableId="140267498">
     <w:abstractNumId w:val="34"/>
   </w:num>
-  <w:num w:numId="2">
+  <w:num w:numId="2" w16cid:durableId="23290700">
     <w:abstractNumId w:val="51"/>
   </w:num>
-  <w:num w:numId="3">
+  <w:num w:numId="3" w16cid:durableId="440337869">
     <w:abstractNumId w:val="54"/>
   </w:num>
-  <w:num w:numId="4">
+  <w:num w:numId="4" w16cid:durableId="1492406185">
     <w:abstractNumId w:val="47"/>
   </w:num>
-  <w:num w:numId="5">
+  <w:num w:numId="5" w16cid:durableId="2108646950">
     <w:abstractNumId w:val="12"/>
   </w:num>
-  <w:num w:numId="6">
+  <w:num w:numId="6" w16cid:durableId="810899562">
     <w:abstractNumId w:val="28"/>
   </w:num>
-  <w:num w:numId="7">
+  <w:num w:numId="7" w16cid:durableId="948707388">
     <w:abstractNumId w:val="24"/>
   </w:num>
-  <w:num w:numId="8">
+  <w:num w:numId="8" w16cid:durableId="1648896985">
     <w:abstractNumId w:val="21"/>
   </w:num>
-  <w:num w:numId="9">
+  <w:num w:numId="9" w16cid:durableId="1597592418">
     <w:abstractNumId w:val="68"/>
   </w:num>
-  <w:num w:numId="10">
+  <w:num w:numId="10" w16cid:durableId="422726890">
     <w:abstractNumId w:val="104"/>
   </w:num>
-  <w:num w:numId="11">
+  <w:num w:numId="11" w16cid:durableId="20907441">
     <w:abstractNumId w:val="41"/>
   </w:num>
-  <w:num w:numId="12">
+  <w:num w:numId="12" w16cid:durableId="259608554">
     <w:abstractNumId w:val="75"/>
   </w:num>
-  <w:num w:numId="13">
+  <w:num w:numId="13" w16cid:durableId="95760061">
     <w:abstractNumId w:val="73"/>
   </w:num>
-  <w:num w:numId="14">
+  <w:num w:numId="14" w16cid:durableId="1192262556">
     <w:abstractNumId w:val="38"/>
   </w:num>
-  <w:num w:numId="15">
+  <w:num w:numId="15" w16cid:durableId="1765760459">
     <w:abstractNumId w:val="78"/>
   </w:num>
-  <w:num w:numId="16">
+  <w:num w:numId="16" w16cid:durableId="942415707">
     <w:abstractNumId w:val="20"/>
   </w:num>
-  <w:num w:numId="17">
+  <w:num w:numId="17" w16cid:durableId="1670715294">
     <w:abstractNumId w:val="87"/>
   </w:num>
-  <w:num w:numId="18">
+  <w:num w:numId="18" w16cid:durableId="125124745">
     <w:abstractNumId w:val="8"/>
   </w:num>
-  <w:num w:numId="19">
+  <w:num w:numId="19" w16cid:durableId="47264741">
     <w:abstractNumId w:val="40"/>
   </w:num>
-  <w:num w:numId="20">
+  <w:num w:numId="20" w16cid:durableId="1202983110">
     <w:abstractNumId w:val="109"/>
   </w:num>
-  <w:num w:numId="21">
+  <w:num w:numId="21" w16cid:durableId="2009672457">
     <w:abstractNumId w:val="29"/>
   </w:num>
-  <w:num w:numId="22">
+  <w:num w:numId="22" w16cid:durableId="450592271">
     <w:abstractNumId w:val="92"/>
   </w:num>
-  <w:num w:numId="23">
+  <w:num w:numId="23" w16cid:durableId="395858478">
     <w:abstractNumId w:val="113"/>
   </w:num>
-  <w:num w:numId="24">
+  <w:num w:numId="24" w16cid:durableId="2250700">
     <w:abstractNumId w:val="103"/>
   </w:num>
-  <w:num w:numId="25">
+  <w:num w:numId="25" w16cid:durableId="1892307972">
     <w:abstractNumId w:val="22"/>
   </w:num>
-  <w:num w:numId="26">
+  <w:num w:numId="26" w16cid:durableId="262349421">
     <w:abstractNumId w:val="46"/>
   </w:num>
-  <w:num w:numId="27">
+  <w:num w:numId="27" w16cid:durableId="80300073">
     <w:abstractNumId w:val="30"/>
   </w:num>
-  <w:num w:numId="28">
+  <w:num w:numId="28" w16cid:durableId="1742171916">
     <w:abstractNumId w:val="49"/>
   </w:num>
-  <w:num w:numId="29">
+  <w:num w:numId="29" w16cid:durableId="1298682741">
     <w:abstractNumId w:val="1"/>
   </w:num>
-  <w:num w:numId="30">
+  <w:num w:numId="30" w16cid:durableId="1146504922">
     <w:abstractNumId w:val="7"/>
   </w:num>
-  <w:num w:numId="31">
+  <w:num w:numId="31" w16cid:durableId="965893131">
     <w:abstractNumId w:val="6"/>
   </w:num>
-  <w:num w:numId="32">
+  <w:num w:numId="32" w16cid:durableId="73010522">
     <w:abstractNumId w:val="60"/>
   </w:num>
-  <w:num w:numId="33">
+  <w:num w:numId="33" w16cid:durableId="1006906678">
     <w:abstractNumId w:val="18"/>
   </w:num>
-  <w:num w:numId="34">
+  <w:num w:numId="34" w16cid:durableId="93944876">
     <w:abstractNumId w:val="82"/>
   </w:num>
-  <w:num w:numId="35">
+  <w:num w:numId="35" w16cid:durableId="2140872740">
     <w:abstractNumId w:val="39"/>
   </w:num>
-  <w:num w:numId="36">
+  <w:num w:numId="36" w16cid:durableId="1488746267">
     <w:abstractNumId w:val="105"/>
   </w:num>
-  <w:num w:numId="37">
+  <w:num w:numId="37" w16cid:durableId="1751661108">
     <w:abstractNumId w:val="5"/>
   </w:num>
-  <w:num w:numId="38">
+  <w:num w:numId="38" w16cid:durableId="1970815861">
     <w:abstractNumId w:val="96"/>
   </w:num>
-  <w:num w:numId="39">
+  <w:num w:numId="39" w16cid:durableId="2024699072">
     <w:abstractNumId w:val="108"/>
   </w:num>
-  <w:num w:numId="40">
+  <w:num w:numId="40" w16cid:durableId="321350707">
     <w:abstractNumId w:val="62"/>
   </w:num>
-  <w:num w:numId="41">
+  <w:num w:numId="41" w16cid:durableId="434443977">
     <w:abstractNumId w:val="43"/>
   </w:num>
-  <w:num w:numId="42">
+  <w:num w:numId="42" w16cid:durableId="1659921801">
     <w:abstractNumId w:val="2"/>
   </w:num>
-  <w:num w:numId="43">
+  <w:num w:numId="43" w16cid:durableId="1658609986">
     <w:abstractNumId w:val="64"/>
   </w:num>
-  <w:num w:numId="44">
+  <w:num w:numId="44" w16cid:durableId="2028209160">
     <w:abstractNumId w:val="88"/>
   </w:num>
-  <w:num w:numId="45">
+  <w:num w:numId="45" w16cid:durableId="93062228">
     <w:abstractNumId w:val="89"/>
   </w:num>
-  <w:num w:numId="46">
+  <w:num w:numId="46" w16cid:durableId="1495603377">
     <w:abstractNumId w:val="25"/>
   </w:num>
-  <w:num w:numId="47">
+  <w:num w:numId="47" w16cid:durableId="139274835">
     <w:abstractNumId w:val="81"/>
   </w:num>
-  <w:num w:numId="48">
+  <w:num w:numId="48" w16cid:durableId="1880626796">
     <w:abstractNumId w:val="26"/>
   </w:num>
-  <w:num w:numId="49">
+  <w:num w:numId="49" w16cid:durableId="1082066664">
     <w:abstractNumId w:val="76"/>
   </w:num>
-  <w:num w:numId="50">
+  <w:num w:numId="50" w16cid:durableId="677779198">
     <w:abstractNumId w:val="95"/>
   </w:num>
-  <w:num w:numId="51">
+  <w:num w:numId="51" w16cid:durableId="600725263">
     <w:abstractNumId w:val="65"/>
   </w:num>
-  <w:num w:numId="52">
+  <w:num w:numId="52" w16cid:durableId="1484006482">
     <w:abstractNumId w:val="58"/>
   </w:num>
-  <w:num w:numId="53">
+  <w:num w:numId="53" w16cid:durableId="1644695930">
     <w:abstractNumId w:val="55"/>
   </w:num>
-  <w:num w:numId="54">
+  <w:num w:numId="54" w16cid:durableId="252903961">
     <w:abstractNumId w:val="56"/>
   </w:num>
-  <w:num w:numId="55">
+  <w:num w:numId="55" w16cid:durableId="1348629367">
     <w:abstractNumId w:val="74"/>
   </w:num>
-  <w:num w:numId="56">
+  <w:num w:numId="56" w16cid:durableId="846557665">
     <w:abstractNumId w:val="115"/>
   </w:num>
-  <w:num w:numId="57">
+  <w:num w:numId="57" w16cid:durableId="478767578">
     <w:abstractNumId w:val="100"/>
   </w:num>
-  <w:num w:numId="58">
+  <w:num w:numId="58" w16cid:durableId="946162439">
     <w:abstractNumId w:val="80"/>
   </w:num>
-  <w:num w:numId="59">
+  <w:num w:numId="59" w16cid:durableId="1215895663">
     <w:abstractNumId w:val="69"/>
   </w:num>
-  <w:num w:numId="60">
+  <w:num w:numId="60" w16cid:durableId="240987124">
     <w:abstractNumId w:val="63"/>
   </w:num>
-  <w:num w:numId="61">
+  <w:num w:numId="61" w16cid:durableId="384064870">
     <w:abstractNumId w:val="48"/>
   </w:num>
-  <w:num w:numId="62">
+  <w:num w:numId="62" w16cid:durableId="1349870337">
     <w:abstractNumId w:val="52"/>
   </w:num>
-  <w:num w:numId="63">
+  <w:num w:numId="63" w16cid:durableId="681081933">
     <w:abstractNumId w:val="42"/>
   </w:num>
-  <w:num w:numId="64">
+  <w:num w:numId="64" w16cid:durableId="1821775898">
     <w:abstractNumId w:val="10"/>
   </w:num>
-  <w:num w:numId="65">
+  <w:num w:numId="65" w16cid:durableId="2045904626">
     <w:abstractNumId w:val="101"/>
   </w:num>
-  <w:num w:numId="66">
+  <w:num w:numId="66" w16cid:durableId="671762517">
     <w:abstractNumId w:val="11"/>
   </w:num>
-  <w:num w:numId="67">
+  <w:num w:numId="67" w16cid:durableId="427116907">
     <w:abstractNumId w:val="32"/>
   </w:num>
-  <w:num w:numId="68">
+  <w:num w:numId="68" w16cid:durableId="558632816">
     <w:abstractNumId w:val="36"/>
   </w:num>
-  <w:num w:numId="69">
+  <w:num w:numId="69" w16cid:durableId="1439638716">
     <w:abstractNumId w:val="106"/>
   </w:num>
-  <w:num w:numId="70">
+  <w:num w:numId="70" w16cid:durableId="842012938">
     <w:abstractNumId w:val="37"/>
   </w:num>
-  <w:num w:numId="71">
+  <w:num w:numId="71" w16cid:durableId="300035332">
     <w:abstractNumId w:val="45"/>
   </w:num>
-  <w:num w:numId="72">
+  <w:num w:numId="72" w16cid:durableId="1388383543">
     <w:abstractNumId w:val="14"/>
   </w:num>
-  <w:num w:numId="73">
+  <w:num w:numId="73" w16cid:durableId="1780367949">
     <w:abstractNumId w:val="66"/>
   </w:num>
-  <w:num w:numId="74">
+  <w:num w:numId="74" w16cid:durableId="634918231">
     <w:abstractNumId w:val="35"/>
   </w:num>
-  <w:num w:numId="75">
+  <w:num w:numId="75" w16cid:durableId="2091736632">
     <w:abstractNumId w:val="83"/>
   </w:num>
-  <w:num w:numId="76">
+  <w:num w:numId="76" w16cid:durableId="531069978">
     <w:abstractNumId w:val="93"/>
   </w:num>
-  <w:num w:numId="77">
+  <w:num w:numId="77" w16cid:durableId="722561257">
     <w:abstractNumId w:val="71"/>
   </w:num>
-  <w:num w:numId="78">
+  <w:num w:numId="78" w16cid:durableId="1873806338">
     <w:abstractNumId w:val="99"/>
   </w:num>
-  <w:num w:numId="79">
+  <w:num w:numId="79" w16cid:durableId="173571717">
     <w:abstractNumId w:val="19"/>
   </w:num>
-  <w:num w:numId="80">
+  <w:num w:numId="80" w16cid:durableId="881677838">
     <w:abstractNumId w:val="9"/>
   </w:num>
-  <w:num w:numId="81">
+  <w:num w:numId="81" w16cid:durableId="1751930243">
     <w:abstractNumId w:val="31"/>
   </w:num>
-  <w:num w:numId="82">
+  <w:num w:numId="82" w16cid:durableId="1677726023">
     <w:abstractNumId w:val="17"/>
   </w:num>
-  <w:num w:numId="83">
+  <w:num w:numId="83" w16cid:durableId="165219372">
     <w:abstractNumId w:val="67"/>
   </w:num>
-  <w:num w:numId="84">
+  <w:num w:numId="84" w16cid:durableId="4332351">
     <w:abstractNumId w:val="57"/>
   </w:num>
-  <w:num w:numId="85">
+  <w:num w:numId="85" w16cid:durableId="2032800553">
     <w:abstractNumId w:val="23"/>
   </w:num>
-  <w:num w:numId="86">
+  <w:num w:numId="86" w16cid:durableId="26373277">
     <w:abstractNumId w:val="102"/>
   </w:num>
-  <w:num w:numId="87">
+  <w:num w:numId="87" w16cid:durableId="20280991">
     <w:abstractNumId w:val="72"/>
   </w:num>
-  <w:num w:numId="88">
+  <w:num w:numId="88" w16cid:durableId="870651131">
     <w:abstractNumId w:val="59"/>
   </w:num>
-  <w:num w:numId="89">
+  <w:num w:numId="89" w16cid:durableId="656571738">
     <w:abstractNumId w:val="111"/>
   </w:num>
-  <w:num w:numId="90">
+  <w:num w:numId="90" w16cid:durableId="519468573">
     <w:abstractNumId w:val="61"/>
   </w:num>
-  <w:num w:numId="91">
+  <w:num w:numId="91" w16cid:durableId="688919349">
     <w:abstractNumId w:val="79"/>
   </w:num>
-  <w:num w:numId="92">
+  <w:num w:numId="92" w16cid:durableId="1533348670">
     <w:abstractNumId w:val="90"/>
   </w:num>
-  <w:num w:numId="93">
+  <w:num w:numId="93" w16cid:durableId="1998147180">
     <w:abstractNumId w:val="112"/>
   </w:num>
-  <w:num w:numId="94">
+  <w:num w:numId="94" w16cid:durableId="39135564">
     <w:abstractNumId w:val="85"/>
   </w:num>
-  <w:num w:numId="95">
+  <w:num w:numId="95" w16cid:durableId="1081027208">
     <w:abstractNumId w:val="27"/>
   </w:num>
-  <w:num w:numId="96">
+  <w:num w:numId="96" w16cid:durableId="1213811890">
     <w:abstractNumId w:val="16"/>
   </w:num>
-  <w:num w:numId="97">
+  <w:num w:numId="97" w16cid:durableId="1600290090">
     <w:abstractNumId w:val="117"/>
   </w:num>
-  <w:num w:numId="98">
+  <w:num w:numId="98" w16cid:durableId="1590890360">
     <w:abstractNumId w:val="53"/>
   </w:num>
-  <w:num w:numId="99">
+  <w:num w:numId="99" w16cid:durableId="726536319">
     <w:abstractNumId w:val="3"/>
   </w:num>
-  <w:num w:numId="100">
+  <w:num w:numId="100" w16cid:durableId="1917090015">
     <w:abstractNumId w:val="86"/>
   </w:num>
-  <w:num w:numId="101">
+  <w:num w:numId="101" w16cid:durableId="666789011">
     <w:abstractNumId w:val="114"/>
   </w:num>
-  <w:num w:numId="102">
+  <w:num w:numId="102" w16cid:durableId="1150710805">
     <w:abstractNumId w:val="4"/>
   </w:num>
-  <w:num w:numId="103">
+  <w:num w:numId="103" w16cid:durableId="151606795">
     <w:abstractNumId w:val="94"/>
   </w:num>
-  <w:num w:numId="104">
+  <w:num w:numId="104" w16cid:durableId="363755538">
     <w:abstractNumId w:val="119"/>
   </w:num>
-  <w:num w:numId="105">
+  <w:num w:numId="105" w16cid:durableId="239294707">
     <w:abstractNumId w:val="70"/>
   </w:num>
-  <w:num w:numId="106">
+  <w:num w:numId="106" w16cid:durableId="545531739">
     <w:abstractNumId w:val="50"/>
   </w:num>
-  <w:num w:numId="107">
+  <w:num w:numId="107" w16cid:durableId="2083022652">
     <w:abstractNumId w:val="98"/>
   </w:num>
-  <w:num w:numId="108">
+  <w:num w:numId="108" w16cid:durableId="1863780812">
     <w:abstractNumId w:val="84"/>
   </w:num>
-  <w:num w:numId="109">
+  <w:num w:numId="109" w16cid:durableId="939797755">
     <w:abstractNumId w:val="13"/>
   </w:num>
-  <w:num w:numId="110">
+  <w:num w:numId="110" w16cid:durableId="1573391693">
     <w:abstractNumId w:val="116"/>
   </w:num>
-  <w:num w:numId="111">
+  <w:num w:numId="111" w16cid:durableId="1520661558">
     <w:abstractNumId w:val="107"/>
   </w:num>
-  <w:num w:numId="112">
+  <w:num w:numId="112" w16cid:durableId="1044871811">
     <w:abstractNumId w:val="44"/>
   </w:num>
-  <w:num w:numId="113">
+  <w:num w:numId="113" w16cid:durableId="1752310620">
     <w:abstractNumId w:val="15"/>
   </w:num>
-  <w:num w:numId="114">
+  <w:num w:numId="114" w16cid:durableId="1652101929">
     <w:abstractNumId w:val="97"/>
   </w:num>
-  <w:num w:numId="115">
+  <w:num w:numId="115" w16cid:durableId="419372735">
     <w:abstractNumId w:val="91"/>
   </w:num>
-  <w:num w:numId="116">
+  <w:num w:numId="116" w16cid:durableId="1889143999">
     <w:abstractNumId w:val="77"/>
   </w:num>
-  <w:num w:numId="117">
+  <w:num w:numId="117" w16cid:durableId="1358430793">
     <w:abstractNumId w:val="33"/>
   </w:num>
-  <w:num w:numId="118">
+  <w:num w:numId="118" w16cid:durableId="883954979">
     <w:abstractNumId w:val="118"/>
   </w:num>
-  <w:num w:numId="119">
+  <w:num w:numId="119" w16cid:durableId="922296083">
     <w:abstractNumId w:val="110"/>
   </w:num>
-  <w:num w:numId="120">
+  <w:num w:numId="120" w16cid:durableId="921917854">
     <w:abstractNumId w:val="0"/>
   </w:num>
   <w:numIdMacAtCleanup w:val="120"/>
@@ -13497,7 +13404,7 @@
 </file>
 
 <file path=word/styles.xml><?xml version="1.0" encoding="utf-8"?>
-<w:styles xmlns:mc="http://schemas.openxmlformats.org/markup-compatibility/2006" xmlns:r="http://schemas.openxmlformats.org/officeDocument/2006/relationships" xmlns:w="http://schemas.openxmlformats.org/wordprocessingml/2006/main" xmlns:w14="http://schemas.microsoft.com/office/word/2010/wordml" xmlns:w15="http://schemas.microsoft.com/office/word/2012/wordml" xmlns:w16cex="http://schemas.microsoft.com/office/word/2018/wordml/cex" xmlns:w16cid="http://schemas.microsoft.com/office/word/2016/wordml/cid" xmlns:w16="http://schemas.microsoft.com/office/word/2018/wordml" xmlns:w16sdtdh="http://schemas.microsoft.com/office/word/2020/wordml/sdtdatahash" xmlns:w16se="http://schemas.microsoft.com/office/word/2015/wordml/symex" mc:Ignorable="w14 w15 w16se w16cid w16 w16cex w16sdtdh">
+<w:styles xmlns:mc="http://schemas.openxmlformats.org/markup-compatibility/2006" xmlns:r="http://schemas.openxmlformats.org/officeDocument/2006/relationships" xmlns:w="http://schemas.openxmlformats.org/wordprocessingml/2006/main" xmlns:w14="http://schemas.microsoft.com/office/word/2010/wordml" xmlns:w15="http://schemas.microsoft.com/office/word/2012/wordml" xmlns:w16cex="http://schemas.microsoft.com/office/word/2018/wordml/cex" xmlns:w16cid="http://schemas.microsoft.com/office/word/2016/wordml/cid" xmlns:w16="http://schemas.microsoft.com/office/word/2018/wordml" xmlns:w16du="http://schemas.microsoft.com/office/word/2023/wordml/word16du" xmlns:w16sdtdh="http://schemas.microsoft.com/office/word/2020/wordml/sdtdatahash" xmlns:w16sdtfl="http://schemas.microsoft.com/office/word/2024/wordml/sdtformatlock" xmlns:w16se="http://schemas.microsoft.com/office/word/2015/wordml/symex" mc:Ignorable="w14 w15 w16se w16cid w16 w16cex w16sdtdh w16sdtfl w16du">
   <w:docDefaults>
     <w:rPrDefault>
       <w:rPr>
@@ -13896,11 +13803,11 @@
     <w:qFormat/>
     <w:rsid w:val="004A4397"/>
   </w:style>
-  <w:style w:type="paragraph" w:styleId="Ttulo1">
+  <w:style w:type="paragraph" w:styleId="Heading1">
     <w:name w:val="heading 1"/>
     <w:basedOn w:val="Normal"/>
     <w:next w:val="Normal"/>
-    <w:link w:val="Ttulo1Car"/>
+    <w:link w:val="Heading1Char"/>
     <w:uiPriority w:val="9"/>
     <w:qFormat/>
     <w:rsid w:val="00C835C9"/>
@@ -13917,11 +13824,11 @@
       <w:szCs w:val="32"/>
     </w:rPr>
   </w:style>
-  <w:style w:type="paragraph" w:styleId="Ttulo2">
+  <w:style w:type="paragraph" w:styleId="Heading2">
     <w:name w:val="heading 2"/>
     <w:basedOn w:val="Normal"/>
     <w:next w:val="Normal"/>
-    <w:link w:val="Ttulo2Car"/>
+    <w:link w:val="Heading2Char"/>
     <w:uiPriority w:val="9"/>
     <w:semiHidden/>
     <w:unhideWhenUsed/>
@@ -13941,11 +13848,11 @@
       <w:lang w:val="es-ES"/>
     </w:rPr>
   </w:style>
-  <w:style w:type="paragraph" w:styleId="Ttulo3">
+  <w:style w:type="paragraph" w:styleId="Heading3">
     <w:name w:val="heading 3"/>
     <w:basedOn w:val="Normal"/>
     <w:next w:val="Normal"/>
-    <w:link w:val="Ttulo3Car"/>
+    <w:link w:val="Heading3Char"/>
     <w:uiPriority w:val="9"/>
     <w:semiHidden/>
     <w:unhideWhenUsed/>
@@ -13965,11 +13872,11 @@
       <w:lang w:val="es-ES"/>
     </w:rPr>
   </w:style>
-  <w:style w:type="paragraph" w:styleId="Ttulo4">
+  <w:style w:type="paragraph" w:styleId="Heading4">
     <w:name w:val="heading 4"/>
     <w:basedOn w:val="Normal"/>
     <w:next w:val="Normal"/>
-    <w:link w:val="Ttulo4Car"/>
+    <w:link w:val="Heading4Char"/>
     <w:uiPriority w:val="9"/>
     <w:semiHidden/>
     <w:unhideWhenUsed/>
@@ -13989,11 +13896,11 @@
       <w:lang w:val="es-ES"/>
     </w:rPr>
   </w:style>
-  <w:style w:type="paragraph" w:styleId="Ttulo5">
+  <w:style w:type="paragraph" w:styleId="Heading5">
     <w:name w:val="heading 5"/>
     <w:basedOn w:val="Normal"/>
     <w:next w:val="Normal"/>
-    <w:link w:val="Ttulo5Car"/>
+    <w:link w:val="Heading5Char"/>
     <w:uiPriority w:val="9"/>
     <w:semiHidden/>
     <w:unhideWhenUsed/>
@@ -14011,11 +13918,11 @@
       <w:lang w:val="es-ES"/>
     </w:rPr>
   </w:style>
-  <w:style w:type="paragraph" w:styleId="Ttulo6">
+  <w:style w:type="paragraph" w:styleId="Heading6">
     <w:name w:val="heading 6"/>
     <w:basedOn w:val="Normal"/>
     <w:next w:val="Normal"/>
-    <w:link w:val="Ttulo6Car"/>
+    <w:link w:val="Heading6Char"/>
     <w:uiPriority w:val="9"/>
     <w:semiHidden/>
     <w:unhideWhenUsed/>
@@ -14035,13 +13942,12 @@
       <w:lang w:val="es-ES"/>
     </w:rPr>
   </w:style>
-  <w:style w:type="character" w:default="1" w:styleId="Fuentedeprrafopredeter">
+  <w:style w:type="character" w:default="1" w:styleId="DefaultParagraphFont">
     <w:name w:val="Default Paragraph Font"/>
     <w:uiPriority w:val="1"/>
-    <w:semiHidden/>
     <w:unhideWhenUsed/>
   </w:style>
-  <w:style w:type="table" w:default="1" w:styleId="Tablanormal">
+  <w:style w:type="table" w:default="1" w:styleId="TableNormal">
     <w:name w:val="Normal Table"/>
     <w:uiPriority w:val="99"/>
     <w:semiHidden/>
@@ -14056,15 +13962,15 @@
       </w:tblCellMar>
     </w:tblPr>
   </w:style>
-  <w:style w:type="numbering" w:default="1" w:styleId="Sinlista">
+  <w:style w:type="numbering" w:default="1" w:styleId="NoList">
     <w:name w:val="No List"/>
     <w:uiPriority w:val="99"/>
     <w:semiHidden/>
     <w:unhideWhenUsed/>
   </w:style>
-  <w:style w:type="character" w:styleId="Textodelmarcadordeposicin">
+  <w:style w:type="character" w:styleId="PlaceholderText">
     <w:name w:val="Placeholder Text"/>
-    <w:basedOn w:val="Fuentedeprrafopredeter"/>
+    <w:basedOn w:val="DefaultParagraphFont"/>
     <w:uiPriority w:val="99"/>
     <w:semiHidden/>
     <w:rsid w:val="00D15BEF"/>
@@ -14072,10 +13978,10 @@
       <w:color w:val="808080"/>
     </w:rPr>
   </w:style>
-  <w:style w:type="paragraph" w:styleId="Encabezado">
+  <w:style w:type="paragraph" w:styleId="Header">
     <w:name w:val="header"/>
     <w:basedOn w:val="Normal"/>
-    <w:link w:val="EncabezadoCar"/>
+    <w:link w:val="HeaderChar"/>
     <w:uiPriority w:val="99"/>
     <w:unhideWhenUsed/>
     <w:rsid w:val="00A26CF4"/>
@@ -14087,17 +13993,17 @@
       <w:spacing w:after="0" w:line="240" w:lineRule="auto"/>
     </w:pPr>
   </w:style>
-  <w:style w:type="character" w:customStyle="1" w:styleId="EncabezadoCar">
-    <w:name w:val="Encabezado Car"/>
-    <w:basedOn w:val="Fuentedeprrafopredeter"/>
-    <w:link w:val="Encabezado"/>
+  <w:style w:type="character" w:customStyle="1" w:styleId="HeaderChar">
+    <w:name w:val="Header Char"/>
+    <w:basedOn w:val="DefaultParagraphFont"/>
+    <w:link w:val="Header"/>
     <w:uiPriority w:val="99"/>
     <w:rsid w:val="00A26CF4"/>
   </w:style>
-  <w:style w:type="paragraph" w:styleId="Piedepgina">
+  <w:style w:type="paragraph" w:styleId="Footer">
     <w:name w:val="footer"/>
     <w:basedOn w:val="Normal"/>
-    <w:link w:val="PiedepginaCar"/>
+    <w:link w:val="FooterChar"/>
     <w:uiPriority w:val="99"/>
     <w:unhideWhenUsed/>
     <w:rsid w:val="00A26CF4"/>
@@ -14109,14 +14015,14 @@
       <w:spacing w:after="0" w:line="240" w:lineRule="auto"/>
     </w:pPr>
   </w:style>
-  <w:style w:type="character" w:customStyle="1" w:styleId="PiedepginaCar">
-    <w:name w:val="Pie de página Car"/>
-    <w:basedOn w:val="Fuentedeprrafopredeter"/>
-    <w:link w:val="Piedepgina"/>
+  <w:style w:type="character" w:customStyle="1" w:styleId="FooterChar">
+    <w:name w:val="Footer Char"/>
+    <w:basedOn w:val="DefaultParagraphFont"/>
+    <w:link w:val="Footer"/>
     <w:uiPriority w:val="99"/>
     <w:rsid w:val="00A26CF4"/>
   </w:style>
-  <w:style w:type="paragraph" w:styleId="Prrafodelista">
+  <w:style w:type="paragraph" w:styleId="ListParagraph">
     <w:name w:val="List Paragraph"/>
     <w:basedOn w:val="Normal"/>
     <w:uiPriority w:val="34"/>
@@ -14127,9 +14033,9 @@
       <w:contextualSpacing/>
     </w:pPr>
   </w:style>
-  <w:style w:type="table" w:styleId="Tablaconcuadrcula">
+  <w:style w:type="table" w:styleId="TableGrid">
     <w:name w:val="Table Grid"/>
-    <w:basedOn w:val="Tablanormal"/>
+    <w:basedOn w:val="TableNormal"/>
     <w:uiPriority w:val="39"/>
     <w:rsid w:val="00CC3FD9"/>
     <w:pPr>
@@ -14146,9 +14052,9 @@
       </w:tblBorders>
     </w:tblPr>
   </w:style>
-  <w:style w:type="character" w:styleId="Hipervnculo">
+  <w:style w:type="character" w:styleId="Hyperlink">
     <w:name w:val="Hyperlink"/>
-    <w:basedOn w:val="Fuentedeprrafopredeter"/>
+    <w:basedOn w:val="DefaultParagraphFont"/>
     <w:uiPriority w:val="99"/>
     <w:unhideWhenUsed/>
     <w:rsid w:val="007E681F"/>
@@ -14157,9 +14063,9 @@
       <w:u w:val="single"/>
     </w:rPr>
   </w:style>
-  <w:style w:type="character" w:styleId="Mencinsinresolver">
+  <w:style w:type="character" w:styleId="UnresolvedMention">
     <w:name w:val="Unresolved Mention"/>
-    <w:basedOn w:val="Fuentedeprrafopredeter"/>
+    <w:basedOn w:val="DefaultParagraphFont"/>
     <w:uiPriority w:val="99"/>
     <w:semiHidden/>
     <w:unhideWhenUsed/>
@@ -14169,9 +14075,9 @@
       <w:shd w:val="clear" w:color="auto" w:fill="E1DFDD"/>
     </w:rPr>
   </w:style>
-  <w:style w:type="character" w:styleId="Hipervnculovisitado">
+  <w:style w:type="character" w:styleId="FollowedHyperlink">
     <w:name w:val="FollowedHyperlink"/>
-    <w:basedOn w:val="Fuentedeprrafopredeter"/>
+    <w:basedOn w:val="DefaultParagraphFont"/>
     <w:uiPriority w:val="99"/>
     <w:semiHidden/>
     <w:unhideWhenUsed/>
@@ -14181,18 +14087,18 @@
       <w:u w:val="single"/>
     </w:rPr>
   </w:style>
-  <w:style w:type="character" w:styleId="Nmerodepgina">
+  <w:style w:type="character" w:styleId="PageNumber">
     <w:name w:val="page number"/>
-    <w:basedOn w:val="Fuentedeprrafopredeter"/>
+    <w:basedOn w:val="DefaultParagraphFont"/>
     <w:uiPriority w:val="99"/>
     <w:semiHidden/>
     <w:unhideWhenUsed/>
     <w:rsid w:val="0014403D"/>
   </w:style>
-  <w:style w:type="character" w:customStyle="1" w:styleId="Ttulo1Car">
-    <w:name w:val="Título 1 Car"/>
-    <w:basedOn w:val="Fuentedeprrafopredeter"/>
-    <w:link w:val="Ttulo1"/>
+  <w:style w:type="character" w:customStyle="1" w:styleId="Heading1Char">
+    <w:name w:val="Heading 1 Char"/>
+    <w:basedOn w:val="DefaultParagraphFont"/>
+    <w:link w:val="Heading1"/>
     <w:uiPriority w:val="9"/>
     <w:rsid w:val="00C835C9"/>
     <w:rPr>
@@ -14202,9 +14108,9 @@
       <w:szCs w:val="32"/>
     </w:rPr>
   </w:style>
-  <w:style w:type="character" w:styleId="Refdecomentario">
+  <w:style w:type="character" w:styleId="CommentReference">
     <w:name w:val="annotation reference"/>
-    <w:basedOn w:val="Fuentedeprrafopredeter"/>
+    <w:basedOn w:val="DefaultParagraphFont"/>
     <w:uiPriority w:val="99"/>
     <w:semiHidden/>
     <w:unhideWhenUsed/>
@@ -14214,10 +14120,10 @@
       <w:szCs w:val="16"/>
     </w:rPr>
   </w:style>
-  <w:style w:type="paragraph" w:styleId="Textocomentario">
+  <w:style w:type="paragraph" w:styleId="CommentText">
     <w:name w:val="annotation text"/>
     <w:basedOn w:val="Normal"/>
-    <w:link w:val="TextocomentarioCar"/>
+    <w:link w:val="CommentTextChar"/>
     <w:uiPriority w:val="99"/>
     <w:semiHidden/>
     <w:unhideWhenUsed/>
@@ -14230,10 +14136,10 @@
       <w:szCs w:val="20"/>
     </w:rPr>
   </w:style>
-  <w:style w:type="character" w:customStyle="1" w:styleId="TextocomentarioCar">
-    <w:name w:val="Texto comentario Car"/>
-    <w:basedOn w:val="Fuentedeprrafopredeter"/>
-    <w:link w:val="Textocomentario"/>
+  <w:style w:type="character" w:customStyle="1" w:styleId="CommentTextChar">
+    <w:name w:val="Comment Text Char"/>
+    <w:basedOn w:val="DefaultParagraphFont"/>
+    <w:link w:val="CommentText"/>
     <w:uiPriority w:val="99"/>
     <w:semiHidden/>
     <w:rsid w:val="003754C2"/>
@@ -14242,11 +14148,11 @@
       <w:szCs w:val="20"/>
     </w:rPr>
   </w:style>
-  <w:style w:type="paragraph" w:styleId="Asuntodelcomentario">
+  <w:style w:type="paragraph" w:styleId="CommentSubject">
     <w:name w:val="annotation subject"/>
-    <w:basedOn w:val="Textocomentario"/>
-    <w:next w:val="Textocomentario"/>
-    <w:link w:val="AsuntodelcomentarioCar"/>
+    <w:basedOn w:val="CommentText"/>
+    <w:next w:val="CommentText"/>
+    <w:link w:val="CommentSubjectChar"/>
     <w:uiPriority w:val="99"/>
     <w:semiHidden/>
     <w:unhideWhenUsed/>
@@ -14256,10 +14162,10 @@
       <w:bCs/>
     </w:rPr>
   </w:style>
-  <w:style w:type="character" w:customStyle="1" w:styleId="AsuntodelcomentarioCar">
-    <w:name w:val="Asunto del comentario Car"/>
-    <w:basedOn w:val="TextocomentarioCar"/>
-    <w:link w:val="Asuntodelcomentario"/>
+  <w:style w:type="character" w:customStyle="1" w:styleId="CommentSubjectChar">
+    <w:name w:val="Comment Subject Char"/>
+    <w:basedOn w:val="CommentTextChar"/>
+    <w:link w:val="CommentSubject"/>
     <w:uiPriority w:val="99"/>
     <w:semiHidden/>
     <w:rsid w:val="003754C2"/>
@@ -14272,23 +14178,23 @@
   </w:style>
   <w:style w:type="character" w:customStyle="1" w:styleId="mord">
     <w:name w:val="mord"/>
-    <w:basedOn w:val="Fuentedeprrafopredeter"/>
+    <w:basedOn w:val="DefaultParagraphFont"/>
     <w:rsid w:val="00530165"/>
   </w:style>
   <w:style w:type="character" w:customStyle="1" w:styleId="mrel">
     <w:name w:val="mrel"/>
-    <w:basedOn w:val="Fuentedeprrafopredeter"/>
+    <w:basedOn w:val="DefaultParagraphFont"/>
     <w:rsid w:val="00530165"/>
   </w:style>
   <w:style w:type="character" w:customStyle="1" w:styleId="mbin">
     <w:name w:val="mbin"/>
-    <w:basedOn w:val="Fuentedeprrafopredeter"/>
+    <w:basedOn w:val="DefaultParagraphFont"/>
     <w:rsid w:val="00530165"/>
   </w:style>
-  <w:style w:type="character" w:customStyle="1" w:styleId="Ttulo2Car">
-    <w:name w:val="Título 2 Car"/>
-    <w:basedOn w:val="Fuentedeprrafopredeter"/>
-    <w:link w:val="Ttulo2"/>
+  <w:style w:type="character" w:customStyle="1" w:styleId="Heading2Char">
+    <w:name w:val="Heading 2 Char"/>
+    <w:basedOn w:val="DefaultParagraphFont"/>
+    <w:link w:val="Heading2"/>
     <w:uiPriority w:val="9"/>
     <w:semiHidden/>
     <w:rsid w:val="00282A80"/>
@@ -14300,10 +14206,10 @@
       <w:lang w:val="es-ES"/>
     </w:rPr>
   </w:style>
-  <w:style w:type="character" w:customStyle="1" w:styleId="Ttulo3Car">
-    <w:name w:val="Título 3 Car"/>
-    <w:basedOn w:val="Fuentedeprrafopredeter"/>
-    <w:link w:val="Ttulo3"/>
+  <w:style w:type="character" w:customStyle="1" w:styleId="Heading3Char">
+    <w:name w:val="Heading 3 Char"/>
+    <w:basedOn w:val="DefaultParagraphFont"/>
+    <w:link w:val="Heading3"/>
     <w:uiPriority w:val="9"/>
     <w:semiHidden/>
     <w:rsid w:val="00282A80"/>
@@ -14315,10 +14221,10 @@
       <w:lang w:val="es-ES"/>
     </w:rPr>
   </w:style>
-  <w:style w:type="character" w:customStyle="1" w:styleId="Ttulo4Car">
-    <w:name w:val="Título 4 Car"/>
-    <w:basedOn w:val="Fuentedeprrafopredeter"/>
-    <w:link w:val="Ttulo4"/>
+  <w:style w:type="character" w:customStyle="1" w:styleId="Heading4Char">
+    <w:name w:val="Heading 4 Char"/>
+    <w:basedOn w:val="DefaultParagraphFont"/>
+    <w:link w:val="Heading4"/>
     <w:uiPriority w:val="9"/>
     <w:semiHidden/>
     <w:rsid w:val="00282A80"/>
@@ -14330,10 +14236,10 @@
       <w:lang w:val="es-ES"/>
     </w:rPr>
   </w:style>
-  <w:style w:type="character" w:customStyle="1" w:styleId="Ttulo5Car">
-    <w:name w:val="Título 5 Car"/>
-    <w:basedOn w:val="Fuentedeprrafopredeter"/>
-    <w:link w:val="Ttulo5"/>
+  <w:style w:type="character" w:customStyle="1" w:styleId="Heading5Char">
+    <w:name w:val="Heading 5 Char"/>
+    <w:basedOn w:val="DefaultParagraphFont"/>
+    <w:link w:val="Heading5"/>
     <w:uiPriority w:val="9"/>
     <w:semiHidden/>
     <w:rsid w:val="00282A80"/>
@@ -14343,10 +14249,10 @@
       <w:lang w:val="es-ES"/>
     </w:rPr>
   </w:style>
-  <w:style w:type="character" w:customStyle="1" w:styleId="Ttulo6Car">
-    <w:name w:val="Título 6 Car"/>
-    <w:basedOn w:val="Fuentedeprrafopredeter"/>
-    <w:link w:val="Ttulo6"/>
+  <w:style w:type="character" w:customStyle="1" w:styleId="Heading6Char">
+    <w:name w:val="Heading 6 Char"/>
+    <w:basedOn w:val="DefaultParagraphFont"/>
+    <w:link w:val="Heading6"/>
     <w:uiPriority w:val="9"/>
     <w:semiHidden/>
     <w:rsid w:val="00282A80"/>
@@ -14360,17 +14266,17 @@
   </w:style>
   <w:style w:type="numbering" w:customStyle="1" w:styleId="Sinlista1">
     <w:name w:val="Sin lista1"/>
-    <w:next w:val="Sinlista"/>
+    <w:next w:val="NoList"/>
     <w:uiPriority w:val="99"/>
     <w:semiHidden/>
     <w:unhideWhenUsed/>
     <w:rsid w:val="00282A80"/>
   </w:style>
-  <w:style w:type="paragraph" w:styleId="Ttulo">
+  <w:style w:type="paragraph" w:styleId="Title">
     <w:name w:val="Title"/>
     <w:basedOn w:val="Normal"/>
     <w:next w:val="Normal"/>
-    <w:link w:val="TtuloCar"/>
+    <w:link w:val="TitleChar"/>
     <w:uiPriority w:val="10"/>
     <w:qFormat/>
     <w:rsid w:val="00282A80"/>
@@ -14387,10 +14293,10 @@
       <w:lang w:val="es-ES"/>
     </w:rPr>
   </w:style>
-  <w:style w:type="character" w:customStyle="1" w:styleId="TtuloCar">
-    <w:name w:val="Título Car"/>
-    <w:basedOn w:val="Fuentedeprrafopredeter"/>
-    <w:link w:val="Ttulo"/>
+  <w:style w:type="character" w:customStyle="1" w:styleId="TitleChar">
+    <w:name w:val="Title Char"/>
+    <w:basedOn w:val="DefaultParagraphFont"/>
+    <w:link w:val="Title"/>
     <w:uiPriority w:val="10"/>
     <w:rsid w:val="00282A80"/>
     <w:rPr>
@@ -14401,11 +14307,11 @@
       <w:lang w:val="es-ES"/>
     </w:rPr>
   </w:style>
-  <w:style w:type="paragraph" w:styleId="Subttulo">
+  <w:style w:type="paragraph" w:styleId="Subtitle">
     <w:name w:val="Subtitle"/>
     <w:basedOn w:val="Normal"/>
     <w:next w:val="Normal"/>
-    <w:link w:val="SubttuloCar"/>
+    <w:link w:val="SubtitleChar"/>
     <w:uiPriority w:val="11"/>
     <w:qFormat/>
     <w:rsid w:val="00282A80"/>
@@ -14423,10 +14329,10 @@
       <w:lang w:val="es-ES"/>
     </w:rPr>
   </w:style>
-  <w:style w:type="character" w:customStyle="1" w:styleId="SubttuloCar">
-    <w:name w:val="Subtítulo Car"/>
-    <w:basedOn w:val="Fuentedeprrafopredeter"/>
-    <w:link w:val="Subttulo"/>
+  <w:style w:type="character" w:customStyle="1" w:styleId="SubtitleChar">
+    <w:name w:val="Subtitle Char"/>
+    <w:basedOn w:val="DefaultParagraphFont"/>
+    <w:link w:val="Subtitle"/>
     <w:uiPriority w:val="11"/>
     <w:rsid w:val="00282A80"/>
     <w:rPr>
@@ -14440,7 +14346,7 @@
   </w:style>
   <w:style w:type="table" w:customStyle="1" w:styleId="1">
     <w:name w:val="1"/>
-    <w:basedOn w:val="Tablanormal"/>
+    <w:basedOn w:val="TableNormal"/>
     <w:rsid w:val="00282A80"/>
     <w:pPr>
       <w:spacing w:after="0" w:line="240" w:lineRule="auto"/>
@@ -14471,7 +14377,7 @@
   </w:style>
   <w:style w:type="character" w:customStyle="1" w:styleId="USBDocsChar">
     <w:name w:val="USB Docs Char"/>
-    <w:basedOn w:val="Fuentedeprrafopredeter"/>
+    <w:basedOn w:val="DefaultParagraphFont"/>
     <w:link w:val="USBDocs"/>
     <w:rsid w:val="00282A80"/>
     <w:rPr>
@@ -14502,8 +14408,8 @@
   </w:style>
   <w:style w:type="table" w:customStyle="1" w:styleId="Tablaconcuadrcula1">
     <w:name w:val="Tabla con cuadrícula1"/>
-    <w:basedOn w:val="Tablanormal"/>
-    <w:next w:val="Tablaconcuadrcula"/>
+    <w:basedOn w:val="TableNormal"/>
+    <w:next w:val="TableGrid"/>
     <w:uiPriority w:val="39"/>
     <w:rsid w:val="00282A80"/>
     <w:pPr>
@@ -14524,7 +14430,7 @@
       </w:tblBorders>
     </w:tblPr>
   </w:style>
-  <w:style w:type="paragraph" w:styleId="ndice1">
+  <w:style w:type="paragraph" w:styleId="Index1">
     <w:name w:val="index 1"/>
     <w:basedOn w:val="Normal"/>
     <w:next w:val="Normal"/>
@@ -14547,7 +14453,7 @@
   </w:style>
   <w:style w:type="paragraph" w:customStyle="1" w:styleId="TtuloTDC1">
     <w:name w:val="Título TDC1"/>
-    <w:basedOn w:val="Ttulo1"/>
+    <w:basedOn w:val="Heading1"/>
     <w:next w:val="Normal"/>
     <w:uiPriority w:val="39"/>
     <w:unhideWhenUsed/>
@@ -14560,7 +14466,7 @@
       <w:lang w:val="en-US"/>
     </w:rPr>
   </w:style>
-  <w:style w:type="paragraph" w:styleId="TDC1">
+  <w:style w:type="paragraph" w:styleId="TOC1">
     <w:name w:val="toc 1"/>
     <w:basedOn w:val="Normal"/>
     <w:next w:val="Normal"/>
@@ -14576,7 +14482,7 @@
       <w:lang w:val="es-ES"/>
     </w:rPr>
   </w:style>
-  <w:style w:type="paragraph" w:styleId="Listaconvietas">
+  <w:style w:type="paragraph" w:styleId="ListBullet">
     <w:name w:val="List Bullet"/>
     <w:basedOn w:val="Normal"/>
     <w:uiPriority w:val="99"/>

</xml_diff>